<commit_message>
Updated MD File ,word, pdf.
</commit_message>
<xml_diff>
--- a/Documentation/Creating_Text_from_images_with_OCR_API_Team_TechRookies.docx
+++ b/Documentation/Creating_Text_from_images_with_OCR_API_Team_TechRookies.docx
@@ -400,6 +400,7 @@
         </w:rPr>
         <w:t xml:space="preserve"> </w:t>
       </w:r>
+      <w:proofErr w:type="spellStart"/>
       <w:r>
         <w:rPr>
           <w:b/>
@@ -416,8 +417,9 @@
           <w:sz w:val="18"/>
           <w:szCs w:val="18"/>
         </w:rPr>
-        <w:t xml:space="preserve">AI is used </w:t>
-      </w:r>
+        <w:t>AI</w:t>
+      </w:r>
+      <w:proofErr w:type="spellEnd"/>
       <w:r>
         <w:rPr>
           <w:b/>
@@ -425,7 +427,7 @@
           <w:sz w:val="18"/>
           <w:szCs w:val="18"/>
         </w:rPr>
-        <w:t>to compute text embeddings of the extracted text, which is further used to calculate cosine similarity</w:t>
+        <w:t xml:space="preserve"> is used </w:t>
       </w:r>
       <w:r>
         <w:rPr>
@@ -434,8 +436,9 @@
           <w:sz w:val="18"/>
           <w:szCs w:val="18"/>
         </w:rPr>
-        <w:t xml:space="preserve"> between preprocessing techniques.</w:t>
-      </w:r>
+        <w:t xml:space="preserve">to compute text </w:t>
+      </w:r>
+      <w:proofErr w:type="spellStart"/>
       <w:r>
         <w:rPr>
           <w:b/>
@@ -443,8 +446,9 @@
           <w:sz w:val="18"/>
           <w:szCs w:val="18"/>
         </w:rPr>
-        <w:t xml:space="preserve"> Th</w:t>
-      </w:r>
+        <w:t>embeddings</w:t>
+      </w:r>
+      <w:proofErr w:type="spellEnd"/>
       <w:r>
         <w:rPr>
           <w:b/>
@@ -452,7 +456,7 @@
           <w:sz w:val="18"/>
           <w:szCs w:val="18"/>
         </w:rPr>
-        <w:t xml:space="preserve">e study is performed on images of </w:t>
+        <w:t xml:space="preserve"> of the extracted text, which is further used to calculate cosine similarity</w:t>
       </w:r>
       <w:r>
         <w:rPr>
@@ -461,7 +465,7 @@
           <w:sz w:val="18"/>
           <w:szCs w:val="18"/>
         </w:rPr>
-        <w:t>bills</w:t>
+        <w:t xml:space="preserve"> between preprocessing techniques.</w:t>
       </w:r>
       <w:r>
         <w:rPr>
@@ -470,7 +474,7 @@
           <w:sz w:val="18"/>
           <w:szCs w:val="18"/>
         </w:rPr>
-        <w:t>, car license plates, and</w:t>
+        <w:t xml:space="preserve"> Th</w:t>
       </w:r>
       <w:r>
         <w:rPr>
@@ -479,7 +483,7 @@
           <w:sz w:val="18"/>
           <w:szCs w:val="18"/>
         </w:rPr>
-        <w:t xml:space="preserve"> passport documents. The text from each of the preprocessing techniques</w:t>
+        <w:t xml:space="preserve">e study is performed on images of </w:t>
       </w:r>
       <w:r>
         <w:rPr>
@@ -488,7 +492,7 @@
           <w:sz w:val="18"/>
           <w:szCs w:val="18"/>
         </w:rPr>
-        <w:t>,</w:t>
+        <w:t>bills</w:t>
       </w:r>
       <w:r>
         <w:rPr>
@@ -497,7 +501,74 @@
           <w:sz w:val="18"/>
           <w:szCs w:val="18"/>
         </w:rPr>
-        <w:t xml:space="preserve"> like binarization, grayscale, </w:t>
+        <w:t>, car license plates, and</w:t>
+      </w:r>
+      <w:r>
+        <w:rPr>
+          <w:b/>
+          <w:i/>
+          <w:sz w:val="18"/>
+          <w:szCs w:val="18"/>
+        </w:rPr>
+        <w:t xml:space="preserve"> passport documents</w:t>
+      </w:r>
+      <w:bookmarkStart w:id="0" w:name="_GoBack"/>
+      <w:bookmarkEnd w:id="0"/>
+      <w:r>
+        <w:rPr>
+          <w:b/>
+          <w:i/>
+          <w:sz w:val="18"/>
+          <w:szCs w:val="18"/>
+        </w:rPr>
+        <w:t>, etc</w:t>
+      </w:r>
+      <w:r>
+        <w:rPr>
+          <w:b/>
+          <w:i/>
+          <w:sz w:val="18"/>
+          <w:szCs w:val="18"/>
+        </w:rPr>
+        <w:t>. The text from each of the preprocessing techniques</w:t>
+      </w:r>
+      <w:r>
+        <w:rPr>
+          <w:b/>
+          <w:i/>
+          <w:sz w:val="18"/>
+          <w:szCs w:val="18"/>
+        </w:rPr>
+        <w:t>,</w:t>
+      </w:r>
+      <w:r>
+        <w:rPr>
+          <w:b/>
+          <w:i/>
+          <w:sz w:val="18"/>
+          <w:szCs w:val="18"/>
+        </w:rPr>
+        <w:t xml:space="preserve"> like </w:t>
+      </w:r>
+      <w:proofErr w:type="spellStart"/>
+      <w:r>
+        <w:rPr>
+          <w:b/>
+          <w:i/>
+          <w:sz w:val="18"/>
+          <w:szCs w:val="18"/>
+        </w:rPr>
+        <w:t>binarization</w:t>
+      </w:r>
+      <w:proofErr w:type="spellEnd"/>
+      <w:r>
+        <w:rPr>
+          <w:b/>
+          <w:i/>
+          <w:sz w:val="18"/>
+          <w:szCs w:val="18"/>
+        </w:rPr>
+        <w:t xml:space="preserve">, grayscale, </w:t>
       </w:r>
       <w:r>
         <w:rPr>
@@ -733,8 +804,8 @@
           <w:szCs w:val="20"/>
         </w:rPr>
       </w:pPr>
-      <w:bookmarkStart w:id="0" w:name="_Hlk162008342"/>
-      <w:bookmarkStart w:id="1" w:name="_Hlk98197882"/>
+      <w:bookmarkStart w:id="1" w:name="_Hlk162008342"/>
+      <w:bookmarkStart w:id="2" w:name="_Hlk98197882"/>
       <w:r>
         <w:rPr>
           <w:sz w:val="20"/>
@@ -852,7 +923,23 @@
           <w:sz w:val="20"/>
           <w:szCs w:val="20"/>
         </w:rPr>
-        <w:t xml:space="preserve"> normally extracts text from paper documents scanned or captured in image formats such as .png, .jpg, and .jpeg. There are various sorts of text appearing in an image based on its size, style, and complex background, makin</w:t>
+        <w:t xml:space="preserve"> normally extracts text from paper documents scanned or captured in image formats such as .</w:t>
+      </w:r>
+      <w:proofErr w:type="spellStart"/>
+      <w:r>
+        <w:rPr>
+          <w:sz w:val="20"/>
+          <w:szCs w:val="20"/>
+        </w:rPr>
+        <w:t>png</w:t>
+      </w:r>
+      <w:proofErr w:type="spellEnd"/>
+      <w:r>
+        <w:rPr>
+          <w:sz w:val="20"/>
+          <w:szCs w:val="20"/>
+        </w:rPr>
+        <w:t>, .jpg, and .jpeg. There are various sorts of text appearing in an image based on its size, style, and complex background, makin</w:t>
       </w:r>
       <w:r>
         <w:rPr>
@@ -873,11 +960,6 @@
             <w:id w:val="-1283186571"/>
             <w:citation/>
           </w:sdtPr>
-          <w:sdtEndPr>
-            <w:rPr>
-              <w:rStyle w:val="Hyperlink"/>
-            </w:rPr>
-          </w:sdtEndPr>
           <w:sdtContent>
             <w:r>
               <w:rPr>
@@ -1024,7 +1106,23 @@
           <w:sz w:val="20"/>
           <w:szCs w:val="20"/>
         </w:rPr>
-        <w:t xml:space="preserve"> OCR has been used for mail sorting, bank cheque reading, and signature verification. Besides, </w:t>
+        <w:t xml:space="preserve"> OCR has been used for mail sorting, bank </w:t>
+      </w:r>
+      <w:proofErr w:type="spellStart"/>
+      <w:r>
+        <w:rPr>
+          <w:sz w:val="20"/>
+          <w:szCs w:val="20"/>
+        </w:rPr>
+        <w:t>cheque</w:t>
+      </w:r>
+      <w:proofErr w:type="spellEnd"/>
+      <w:r>
+        <w:rPr>
+          <w:sz w:val="20"/>
+          <w:szCs w:val="20"/>
+        </w:rPr>
+        <w:t xml:space="preserve"> reading, and signature verification. Besides, </w:t>
       </w:r>
       <w:r>
         <w:rPr>
@@ -1095,11 +1193,6 @@
             <w:id w:val="-463279530"/>
             <w:citation/>
           </w:sdtPr>
-          <w:sdtEndPr>
-            <w:rPr>
-              <w:rStyle w:val="Hyperlink"/>
-            </w:rPr>
-          </w:sdtEndPr>
           <w:sdtContent>
             <w:r>
               <w:rPr>
@@ -1191,7 +1284,55 @@
           <w:sz w:val="20"/>
           <w:szCs w:val="20"/>
         </w:rPr>
-        <w:t>many OCR engines are used, including Google Drive OCR, Tesseract, Transym, and OmniPage, but most of them are paid versions.</w:t>
+        <w:t xml:space="preserve">many OCR engines are used, including Google Drive OCR, </w:t>
+      </w:r>
+      <w:proofErr w:type="spellStart"/>
+      <w:r>
+        <w:rPr>
+          <w:sz w:val="20"/>
+          <w:szCs w:val="20"/>
+        </w:rPr>
+        <w:t>Tesseract</w:t>
+      </w:r>
+      <w:proofErr w:type="spellEnd"/>
+      <w:r>
+        <w:rPr>
+          <w:sz w:val="20"/>
+          <w:szCs w:val="20"/>
+        </w:rPr>
+        <w:t xml:space="preserve">, </w:t>
+      </w:r>
+      <w:proofErr w:type="spellStart"/>
+      <w:r>
+        <w:rPr>
+          <w:sz w:val="20"/>
+          <w:szCs w:val="20"/>
+        </w:rPr>
+        <w:t>Transym</w:t>
+      </w:r>
+      <w:proofErr w:type="spellEnd"/>
+      <w:r>
+        <w:rPr>
+          <w:sz w:val="20"/>
+          <w:szCs w:val="20"/>
+        </w:rPr>
+        <w:t xml:space="preserve">, and </w:t>
+      </w:r>
+      <w:proofErr w:type="spellStart"/>
+      <w:r>
+        <w:rPr>
+          <w:sz w:val="20"/>
+          <w:szCs w:val="20"/>
+        </w:rPr>
+        <w:t>OmniPage</w:t>
+      </w:r>
+      <w:proofErr w:type="spellEnd"/>
+      <w:r>
+        <w:rPr>
+          <w:sz w:val="20"/>
+          <w:szCs w:val="20"/>
+        </w:rPr>
+        <w:t>, but most of them are paid versions.</w:t>
       </w:r>
     </w:p>
     <w:p>
@@ -1234,12 +1375,21 @@
         </w:rPr>
         <w:t xml:space="preserve"> </w:t>
       </w:r>
-      <w:r>
-        <w:rPr>
-          <w:sz w:val="20"/>
-          <w:szCs w:val="20"/>
-        </w:rPr>
-        <w:t xml:space="preserve">Tesseract </w:t>
+      <w:proofErr w:type="spellStart"/>
+      <w:r>
+        <w:rPr>
+          <w:sz w:val="20"/>
+          <w:szCs w:val="20"/>
+        </w:rPr>
+        <w:t>Tesseract</w:t>
+      </w:r>
+      <w:proofErr w:type="spellEnd"/>
+      <w:r>
+        <w:rPr>
+          <w:sz w:val="20"/>
+          <w:szCs w:val="20"/>
+        </w:rPr>
+        <w:t xml:space="preserve"> </w:t>
       </w:r>
       <w:r>
         <w:rPr>
@@ -1402,12 +1552,37 @@
         </w:rPr>
         <w:t xml:space="preserve"> accuracy. </w:t>
       </w:r>
-      <w:r>
-        <w:rPr>
-          <w:sz w:val="20"/>
-          <w:szCs w:val="20"/>
-        </w:rPr>
-        <w:t>Tesseract shows better accuracy than Transyam OCR</w:t>
+      <w:proofErr w:type="spellStart"/>
+      <w:r>
+        <w:rPr>
+          <w:sz w:val="20"/>
+          <w:szCs w:val="20"/>
+        </w:rPr>
+        <w:t>Tesseract</w:t>
+      </w:r>
+      <w:proofErr w:type="spellEnd"/>
+      <w:r>
+        <w:rPr>
+          <w:sz w:val="20"/>
+          <w:szCs w:val="20"/>
+        </w:rPr>
+        <w:t xml:space="preserve"> shows better accuracy than </w:t>
+      </w:r>
+      <w:proofErr w:type="spellStart"/>
+      <w:r>
+        <w:rPr>
+          <w:sz w:val="20"/>
+          <w:szCs w:val="20"/>
+        </w:rPr>
+        <w:t>Transyam</w:t>
+      </w:r>
+      <w:proofErr w:type="spellEnd"/>
+      <w:r>
+        <w:rPr>
+          <w:sz w:val="20"/>
+          <w:szCs w:val="20"/>
+        </w:rPr>
+        <w:t xml:space="preserve"> OCR</w:t>
       </w:r>
       <w:r>
         <w:rPr>
@@ -1456,11 +1631,6 @@
             <w:id w:val="717933305"/>
             <w:citation/>
           </w:sdtPr>
-          <w:sdtEndPr>
-            <w:rPr>
-              <w:rStyle w:val="Hyperlink"/>
-            </w:rPr>
-          </w:sdtEndPr>
           <w:sdtContent>
             <w:r>
               <w:rPr>
@@ -1553,19 +1723,44 @@
         </w:rPr>
         <w:t xml:space="preserve">          </w:t>
       </w:r>
-      <w:r>
-        <w:rPr>
-          <w:sz w:val="20"/>
-          <w:szCs w:val="20"/>
-        </w:rPr>
-        <w:t>Tesseract OCR improves its ability to recognize text through a specific operation pipeline</w:t>
-      </w:r>
-      <w:r>
-        <w:rPr>
-          <w:sz w:val="20"/>
-          <w:szCs w:val="20"/>
-        </w:rPr>
-        <w:t>. The process starts by using adaptive thresholding to convert images into binary versions that separate text areas from background contents. The system proceeds to perform connected component analysis to detect character outlines that it organizes into text lines. Counted words undergo word recognition through a two-step approach where trained classifiers identify them in the initial step</w:t>
+      <w:proofErr w:type="spellStart"/>
+      <w:r>
+        <w:rPr>
+          <w:sz w:val="20"/>
+          <w:szCs w:val="20"/>
+        </w:rPr>
+        <w:t>Tesseract</w:t>
+      </w:r>
+      <w:proofErr w:type="spellEnd"/>
+      <w:r>
+        <w:rPr>
+          <w:sz w:val="20"/>
+          <w:szCs w:val="20"/>
+        </w:rPr>
+        <w:t xml:space="preserve"> OCR improves its ability to recognize text through a specific operation pipeline</w:t>
+      </w:r>
+      <w:r>
+        <w:rPr>
+          <w:sz w:val="20"/>
+          <w:szCs w:val="20"/>
+        </w:rPr>
+        <w:t xml:space="preserve">. The process starts by using adaptive </w:t>
+      </w:r>
+      <w:proofErr w:type="spellStart"/>
+      <w:r>
+        <w:rPr>
+          <w:sz w:val="20"/>
+          <w:szCs w:val="20"/>
+        </w:rPr>
+        <w:t>thresholding</w:t>
+      </w:r>
+      <w:proofErr w:type="spellEnd"/>
+      <w:r>
+        <w:rPr>
+          <w:sz w:val="20"/>
+          <w:szCs w:val="20"/>
+        </w:rPr>
+        <w:t xml:space="preserve"> to convert images into binary versions that separate text areas from background contents. The system proceeds to perform connected component analysis to detect character outlines that it organizes into text lines. Counted words undergo word recognition through a two-step approach where trained classifiers identify them in the initial step</w:t>
       </w:r>
       <w:r>
         <w:rPr>
@@ -1593,7 +1788,23 @@
           <w:sz w:val="20"/>
           <w:szCs w:val="20"/>
         </w:rPr>
-        <w:t xml:space="preserve"> the engine follows with runtime pattern adaptations in the second step. Language independence stands as a major benefit of Tesseract since it accepts training data for Latin-based alphabets and Arabic and Chinese</w:t>
+        <w:t xml:space="preserve"> the engine follows with runtime pattern adaptations in the second step. Language independence stands as a major benefit of </w:t>
+      </w:r>
+      <w:proofErr w:type="spellStart"/>
+      <w:r>
+        <w:rPr>
+          <w:sz w:val="20"/>
+          <w:szCs w:val="20"/>
+        </w:rPr>
+        <w:t>Tesseract</w:t>
+      </w:r>
+      <w:proofErr w:type="spellEnd"/>
+      <w:r>
+        <w:rPr>
+          <w:sz w:val="20"/>
+          <w:szCs w:val="20"/>
+        </w:rPr>
+        <w:t xml:space="preserve"> since it accepts training data for Latin-based alphabets and Arabic and Chinese</w:t>
       </w:r>
       <w:r>
         <w:rPr>
@@ -1607,7 +1818,23 @@
           <w:sz w:val="20"/>
           <w:szCs w:val="20"/>
         </w:rPr>
-        <w:t xml:space="preserve"> and Hindi through script-specific labeling procedures. Users can enhance the recognition quality of Tesseract by creating customized models </w:t>
+        <w:t xml:space="preserve"> and Hindi through script-specific labeling procedures. Users can enhance the recognition quality of </w:t>
+      </w:r>
+      <w:proofErr w:type="spellStart"/>
+      <w:r>
+        <w:rPr>
+          <w:sz w:val="20"/>
+          <w:szCs w:val="20"/>
+        </w:rPr>
+        <w:t>Tesseract</w:t>
+      </w:r>
+      <w:proofErr w:type="spellEnd"/>
+      <w:r>
+        <w:rPr>
+          <w:sz w:val="20"/>
+          <w:szCs w:val="20"/>
+        </w:rPr>
+        <w:t xml:space="preserve"> by creating customized models </w:t>
       </w:r>
       <w:r>
         <w:rPr>
@@ -1635,11 +1862,6 @@
             <w:id w:val="1885203096"/>
             <w:citation/>
           </w:sdtPr>
-          <w:sdtEndPr>
-            <w:rPr>
-              <w:rStyle w:val="Hyperlink"/>
-            </w:rPr>
-          </w:sdtEndPr>
           <w:sdtContent>
             <w:r>
               <w:rPr>
@@ -1808,11 +2030,6 @@
             <w:id w:val="-1163466326"/>
             <w:citation/>
           </w:sdtPr>
-          <w:sdtEndPr>
-            <w:rPr>
-              <w:rStyle w:val="Hyperlink"/>
-            </w:rPr>
-          </w:sdtEndPr>
           <w:sdtContent>
             <w:r>
               <w:rPr>
@@ -1889,8 +2106,8 @@
         </w:rPr>
       </w:pPr>
     </w:p>
-    <w:bookmarkEnd w:id="0"/>
     <w:bookmarkEnd w:id="1"/>
+    <w:bookmarkEnd w:id="2"/>
     <w:p>
       <w:pPr>
         <w:pStyle w:val="Heading1"/>
@@ -1949,206 +2166,269 @@
         <w:t>OCR technology has advanced a great deal. Earlier OCR software, the IBM 1287, could recognize only handwritten numb</w:t>
       </w:r>
       <w:r>
-        <w:t xml:space="preserve">ers and worked at a slow pace </w:t>
-      </w:r>
-      <w:hyperlink w:anchor="Islam" w:history="1">
-        <w:sdt>
-          <w:sdtPr>
+        <w:t xml:space="preserve">ers and worked at a slow </w:t>
+      </w:r>
+      <w:proofErr w:type="gramStart"/>
+      <w:r>
+        <w:t xml:space="preserve">pace </w:t>
+      </w:r>
+      <w:proofErr w:type="gramEnd"/>
+      <w:r>
+        <w:fldChar w:fldCharType="begin"/>
+      </w:r>
+      <w:r>
+        <w:instrText xml:space="preserve"> HYPERLINK \l "Islam" </w:instrText>
+      </w:r>
+      <w:r>
+        <w:fldChar w:fldCharType="separate"/>
+      </w:r>
+      <w:sdt>
+        <w:sdtPr>
+          <w:rPr>
+            <w:rStyle w:val="Hyperlink"/>
+            <w:color w:val="auto"/>
+          </w:rPr>
+          <w:id w:val="-1246189320"/>
+          <w:citation/>
+        </w:sdtPr>
+        <w:sdtContent>
+          <w:r>
             <w:rPr>
               <w:rStyle w:val="Hyperlink"/>
               <w:color w:val="auto"/>
             </w:rPr>
-            <w:id w:val="-1246189320"/>
-            <w:citation/>
-          </w:sdtPr>
-          <w:sdtEndPr>
-            <w:rPr>
-              <w:rStyle w:val="Hyperlink"/>
-            </w:rPr>
-          </w:sdtEndPr>
-          <w:sdtContent>
-            <w:r>
-              <w:rPr>
-                <w:rStyle w:val="Hyperlink"/>
-                <w:color w:val="auto"/>
-              </w:rPr>
-              <w:fldChar w:fldCharType="begin"/>
-            </w:r>
-            <w:r>
-              <w:rPr>
-                <w:rStyle w:val="Hyperlink"/>
-                <w:color w:val="auto"/>
-              </w:rPr>
-              <w:instrText xml:space="preserve"> CITATION Isl16 \l 1033 </w:instrText>
-            </w:r>
-            <w:r>
-              <w:rPr>
-                <w:rStyle w:val="Hyperlink"/>
-                <w:color w:val="auto"/>
-              </w:rPr>
-              <w:fldChar w:fldCharType="separate"/>
-            </w:r>
-            <w:r>
-              <w:rPr>
-                <w:rStyle w:val="Hyperlink"/>
-                <w:noProof/>
-                <w:color w:val="auto"/>
-              </w:rPr>
-              <w:t xml:space="preserve"> </w:t>
-            </w:r>
-            <w:r>
-              <w:rPr>
-                <w:noProof/>
-              </w:rPr>
-              <w:t>[4]</w:t>
-            </w:r>
-            <w:r>
-              <w:rPr>
-                <w:rStyle w:val="Hyperlink"/>
-                <w:color w:val="auto"/>
-              </w:rPr>
-              <w:fldChar w:fldCharType="end"/>
-            </w:r>
-          </w:sdtContent>
-        </w:sdt>
-      </w:hyperlink>
-      <w:r>
-        <w:t xml:space="preserve">. </w:t>
-      </w:r>
-      <w:r>
-        <w:t>Tesseract is more precise and can recognize various fonts and languages. Tesseract is an open-source OCR engine developed by HP and later supported by Google, which has gained immense popularity because of i</w:t>
-      </w:r>
-      <w:r>
-        <w:t xml:space="preserve">ts capability and versatility </w:t>
-      </w:r>
-      <w:hyperlink w:anchor="Patel" w:history="1">
-        <w:sdt>
-          <w:sdtPr>
+            <w:fldChar w:fldCharType="begin"/>
+          </w:r>
+          <w:r>
             <w:rPr>
               <w:rStyle w:val="Hyperlink"/>
               <w:color w:val="auto"/>
             </w:rPr>
-            <w:id w:val="1791248137"/>
-            <w:citation/>
-          </w:sdtPr>
-          <w:sdtEndPr>
-            <w:rPr>
-              <w:rStyle w:val="Hyperlink"/>
-            </w:rPr>
-          </w:sdtEndPr>
-          <w:sdtContent>
-            <w:r>
-              <w:rPr>
-                <w:rStyle w:val="Hyperlink"/>
-                <w:color w:val="auto"/>
-              </w:rPr>
-              <w:fldChar w:fldCharType="begin"/>
-            </w:r>
-            <w:r>
-              <w:rPr>
-                <w:rStyle w:val="Hyperlink"/>
-                <w:color w:val="auto"/>
-              </w:rPr>
-              <w:instrText xml:space="preserve"> CITATION Pat12 \l 1033 </w:instrText>
-            </w:r>
-            <w:r>
-              <w:rPr>
-                <w:rStyle w:val="Hyperlink"/>
-                <w:color w:val="auto"/>
-              </w:rPr>
-              <w:fldChar w:fldCharType="separate"/>
-            </w:r>
-            <w:r>
-              <w:rPr>
-                <w:rStyle w:val="Hyperlink"/>
-                <w:noProof/>
-                <w:color w:val="auto"/>
-              </w:rPr>
-              <w:t xml:space="preserve"> </w:t>
-            </w:r>
-            <w:r>
-              <w:rPr>
-                <w:noProof/>
-              </w:rPr>
-              <w:t>[5]</w:t>
-            </w:r>
-            <w:r>
-              <w:rPr>
-                <w:rStyle w:val="Hyperlink"/>
-                <w:color w:val="auto"/>
-              </w:rPr>
-              <w:fldChar w:fldCharType="end"/>
-            </w:r>
-          </w:sdtContent>
-        </w:sdt>
-      </w:hyperlink>
-      <w:r>
-        <w:t>. It employs a multi-stage approach, adaptive thresholding, connected component analysis, and feature extraction to extract t</w:t>
-      </w:r>
-      <w:r>
-        <w:t xml:space="preserve">ext from an image </w:t>
-      </w:r>
-      <w:hyperlink w:anchor="Smith" w:history="1">
-        <w:sdt>
-          <w:sdtPr>
+            <w:instrText xml:space="preserve"> CITATION Isl16 \l 1033 </w:instrText>
+          </w:r>
+          <w:r>
             <w:rPr>
               <w:rStyle w:val="Hyperlink"/>
               <w:color w:val="auto"/>
             </w:rPr>
-            <w:id w:val="1014966346"/>
-            <w:citation/>
-          </w:sdtPr>
-          <w:sdtEndPr>
+            <w:fldChar w:fldCharType="separate"/>
+          </w:r>
+          <w:r>
             <w:rPr>
               <w:rStyle w:val="Hyperlink"/>
+              <w:noProof/>
+              <w:color w:val="auto"/>
             </w:rPr>
-          </w:sdtEndPr>
-          <w:sdtContent>
-            <w:r>
-              <w:rPr>
-                <w:rStyle w:val="Hyperlink"/>
-                <w:color w:val="auto"/>
-              </w:rPr>
-              <w:fldChar w:fldCharType="begin"/>
-            </w:r>
-            <w:r>
-              <w:rPr>
-                <w:rStyle w:val="Hyperlink"/>
-                <w:color w:val="auto"/>
-              </w:rPr>
-              <w:instrText xml:space="preserve"> CITATION RSm07 \l 1033 </w:instrText>
-            </w:r>
-            <w:r>
-              <w:rPr>
-                <w:rStyle w:val="Hyperlink"/>
-                <w:color w:val="auto"/>
-              </w:rPr>
-              <w:fldChar w:fldCharType="separate"/>
-            </w:r>
-            <w:r>
-              <w:rPr>
-                <w:rStyle w:val="Hyperlink"/>
-                <w:noProof/>
-                <w:color w:val="auto"/>
-              </w:rPr>
-              <w:t xml:space="preserve"> </w:t>
-            </w:r>
-            <w:r>
-              <w:rPr>
-                <w:noProof/>
-              </w:rPr>
-              <w:t>[3]</w:t>
-            </w:r>
-            <w:r>
-              <w:rPr>
-                <w:rStyle w:val="Hyperlink"/>
-                <w:color w:val="auto"/>
-              </w:rPr>
-              <w:fldChar w:fldCharType="end"/>
-            </w:r>
-          </w:sdtContent>
-        </w:sdt>
-      </w:hyperlink>
+            <w:t xml:space="preserve"> </w:t>
+          </w:r>
+          <w:r>
+            <w:rPr>
+              <w:noProof/>
+            </w:rPr>
+            <w:t>[4]</w:t>
+          </w:r>
+          <w:r>
+            <w:rPr>
+              <w:rStyle w:val="Hyperlink"/>
+              <w:color w:val="auto"/>
+            </w:rPr>
+            <w:fldChar w:fldCharType="end"/>
+          </w:r>
+        </w:sdtContent>
+      </w:sdt>
+      <w:r>
+        <w:rPr>
+          <w:rStyle w:val="Hyperlink"/>
+          <w:color w:val="auto"/>
+        </w:rPr>
+        <w:fldChar w:fldCharType="end"/>
+      </w:r>
+      <w:r>
+        <w:t xml:space="preserve">. </w:t>
+      </w:r>
+      <w:proofErr w:type="spellStart"/>
+      <w:r>
+        <w:t>Tesseract</w:t>
+      </w:r>
+      <w:proofErr w:type="spellEnd"/>
+      <w:r>
+        <w:t xml:space="preserve"> is more precise and can recognize various fonts and languages. </w:t>
+      </w:r>
+      <w:proofErr w:type="spellStart"/>
+      <w:r>
+        <w:t>Tesseract</w:t>
+      </w:r>
+      <w:proofErr w:type="spellEnd"/>
+      <w:r>
+        <w:t xml:space="preserve"> is an open-source OCR engine developed by HP and later supported by Google, which has gained immense popularity because of i</w:t>
+      </w:r>
+      <w:r>
+        <w:t xml:space="preserve">ts capability and </w:t>
+      </w:r>
+      <w:proofErr w:type="gramStart"/>
+      <w:r>
+        <w:t xml:space="preserve">versatility </w:t>
+      </w:r>
+      <w:proofErr w:type="gramEnd"/>
+      <w:r>
+        <w:fldChar w:fldCharType="begin"/>
+      </w:r>
+      <w:r>
+        <w:instrText xml:space="preserve"> HYPERLINK \l "Patel" </w:instrText>
+      </w:r>
+      <w:r>
+        <w:fldChar w:fldCharType="separate"/>
+      </w:r>
+      <w:sdt>
+        <w:sdtPr>
+          <w:rPr>
+            <w:rStyle w:val="Hyperlink"/>
+            <w:color w:val="auto"/>
+          </w:rPr>
+          <w:id w:val="1791248137"/>
+          <w:citation/>
+        </w:sdtPr>
+        <w:sdtContent>
+          <w:r>
+            <w:rPr>
+              <w:rStyle w:val="Hyperlink"/>
+              <w:color w:val="auto"/>
+            </w:rPr>
+            <w:fldChar w:fldCharType="begin"/>
+          </w:r>
+          <w:r>
+            <w:rPr>
+              <w:rStyle w:val="Hyperlink"/>
+              <w:color w:val="auto"/>
+            </w:rPr>
+            <w:instrText xml:space="preserve"> CITATION Pat12 \l 1033 </w:instrText>
+          </w:r>
+          <w:r>
+            <w:rPr>
+              <w:rStyle w:val="Hyperlink"/>
+              <w:color w:val="auto"/>
+            </w:rPr>
+            <w:fldChar w:fldCharType="separate"/>
+          </w:r>
+          <w:r>
+            <w:rPr>
+              <w:rStyle w:val="Hyperlink"/>
+              <w:noProof/>
+              <w:color w:val="auto"/>
+            </w:rPr>
+            <w:t xml:space="preserve"> </w:t>
+          </w:r>
+          <w:r>
+            <w:rPr>
+              <w:noProof/>
+            </w:rPr>
+            <w:t>[5]</w:t>
+          </w:r>
+          <w:r>
+            <w:rPr>
+              <w:rStyle w:val="Hyperlink"/>
+              <w:color w:val="auto"/>
+            </w:rPr>
+            <w:fldChar w:fldCharType="end"/>
+          </w:r>
+        </w:sdtContent>
+      </w:sdt>
+      <w:r>
+        <w:rPr>
+          <w:rStyle w:val="Hyperlink"/>
+          <w:color w:val="auto"/>
+        </w:rPr>
+        <w:fldChar w:fldCharType="end"/>
+      </w:r>
+      <w:r>
+        <w:t xml:space="preserve">. It employs a multi-stage approach, adaptive </w:t>
+      </w:r>
+      <w:proofErr w:type="spellStart"/>
+      <w:r>
+        <w:t>thresholding</w:t>
+      </w:r>
+      <w:proofErr w:type="spellEnd"/>
+      <w:r>
+        <w:t>, connected component analysis, and feature extraction to extract t</w:t>
+      </w:r>
+      <w:r>
+        <w:t xml:space="preserve">ext from an </w:t>
+      </w:r>
+      <w:proofErr w:type="gramStart"/>
+      <w:r>
+        <w:t xml:space="preserve">image </w:t>
+      </w:r>
+      <w:proofErr w:type="gramEnd"/>
+      <w:r>
+        <w:fldChar w:fldCharType="begin"/>
+      </w:r>
+      <w:r>
+        <w:instrText xml:space="preserve"> HYPERLINK \l "Smith" </w:instrText>
+      </w:r>
+      <w:r>
+        <w:fldChar w:fldCharType="separate"/>
+      </w:r>
+      <w:sdt>
+        <w:sdtPr>
+          <w:rPr>
+            <w:rStyle w:val="Hyperlink"/>
+            <w:color w:val="auto"/>
+          </w:rPr>
+          <w:id w:val="1014966346"/>
+          <w:citation/>
+        </w:sdtPr>
+        <w:sdtContent>
+          <w:r>
+            <w:rPr>
+              <w:rStyle w:val="Hyperlink"/>
+              <w:color w:val="auto"/>
+            </w:rPr>
+            <w:fldChar w:fldCharType="begin"/>
+          </w:r>
+          <w:r>
+            <w:rPr>
+              <w:rStyle w:val="Hyperlink"/>
+              <w:color w:val="auto"/>
+            </w:rPr>
+            <w:instrText xml:space="preserve"> CITATION RSm07 \l 1033 </w:instrText>
+          </w:r>
+          <w:r>
+            <w:rPr>
+              <w:rStyle w:val="Hyperlink"/>
+              <w:color w:val="auto"/>
+            </w:rPr>
+            <w:fldChar w:fldCharType="separate"/>
+          </w:r>
+          <w:r>
+            <w:rPr>
+              <w:rStyle w:val="Hyperlink"/>
+              <w:noProof/>
+              <w:color w:val="auto"/>
+            </w:rPr>
+            <w:t xml:space="preserve"> </w:t>
+          </w:r>
+          <w:r>
+            <w:rPr>
+              <w:noProof/>
+            </w:rPr>
+            <w:t>[3]</w:t>
+          </w:r>
+          <w:r>
+            <w:rPr>
+              <w:rStyle w:val="Hyperlink"/>
+              <w:color w:val="auto"/>
+            </w:rPr>
+            <w:fldChar w:fldCharType="end"/>
+          </w:r>
+        </w:sdtContent>
+      </w:sdt>
+      <w:r>
+        <w:rPr>
+          <w:rStyle w:val="Hyperlink"/>
+          <w:color w:val="auto"/>
+        </w:rPr>
+        <w:fldChar w:fldCharType="end"/>
+      </w:r>
       <w:r>
         <w:t>. Nevertheless, OCR software still has limitations in handling noisy, skewed, or low-quality images, for which effective preprocessing techniques are needed.</w:t>
       </w:r>
@@ -2257,11 +2537,6 @@
             <w:id w:val="1183480361"/>
             <w:citation/>
           </w:sdtPr>
-          <w:sdtEndPr>
-            <w:rPr>
-              <w:rStyle w:val="Hyperlink"/>
-            </w:rPr>
-          </w:sdtEndPr>
           <w:sdtContent>
             <w:r>
               <w:rPr>
@@ -2442,11 +2717,6 @@
             <w:id w:val="1067688460"/>
             <w:citation/>
           </w:sdtPr>
-          <w:sdtEndPr>
-            <w:rPr>
-              <w:rStyle w:val="Hyperlink"/>
-            </w:rPr>
-          </w:sdtEndPr>
           <w:sdtContent>
             <w:r>
               <w:rPr>
@@ -2530,8 +2800,18 @@
           <w:bCs/>
           <w:i/>
         </w:rPr>
-        <w:t>Image Inversion and Binarization</w:t>
-      </w:r>
+        <w:t xml:space="preserve">Image Inversion and </w:t>
+      </w:r>
+      <w:proofErr w:type="spellStart"/>
+      <w:r>
+        <w:rPr>
+          <w:rFonts w:eastAsia="Times New Roman"/>
+          <w:bCs/>
+          <w:i/>
+        </w:rPr>
+        <w:t>Binarization</w:t>
+      </w:r>
+      <w:proofErr w:type="spellEnd"/>
       <w:r>
         <w:rPr>
           <w:rFonts w:eastAsia="Times New Roman"/>
@@ -2543,19 +2823,61 @@
         <w:rPr>
           <w:rFonts w:eastAsia="Times New Roman"/>
         </w:rPr>
-        <w:t xml:space="preserve"> Binarization, the process of transforming images into black and white images, is a regular preprocessing operation. </w:t>
-      </w:r>
+        <w:t xml:space="preserve"> </w:t>
+      </w:r>
+      <w:proofErr w:type="spellStart"/>
       <w:r>
         <w:rPr>
           <w:rFonts w:eastAsia="Times New Roman"/>
         </w:rPr>
+        <w:t>Binarization</w:t>
+      </w:r>
+      <w:proofErr w:type="spellEnd"/>
+      <w:r>
+        <w:rPr>
+          <w:rFonts w:eastAsia="Times New Roman"/>
+        </w:rPr>
+        <w:t xml:space="preserve">, the process of transforming images into black and white images, is a regular preprocessing operation. </w:t>
+      </w:r>
+      <w:r>
+        <w:rPr>
+          <w:rFonts w:eastAsia="Times New Roman"/>
+        </w:rPr>
         <w:t>The</w:t>
       </w:r>
       <w:r>
         <w:rPr>
           <w:rFonts w:eastAsia="Times New Roman"/>
         </w:rPr>
-        <w:t xml:space="preserve"> thresholding technique for binarization is used to segment out text from the background. Inversion, which swaps the colors of the text and background, can also improve the accuracy of OCR, especially in </w:t>
+        <w:t xml:space="preserve"> </w:t>
+      </w:r>
+      <w:proofErr w:type="spellStart"/>
+      <w:r>
+        <w:rPr>
+          <w:rFonts w:eastAsia="Times New Roman"/>
+        </w:rPr>
+        <w:t>thresholding</w:t>
+      </w:r>
+      <w:proofErr w:type="spellEnd"/>
+      <w:r>
+        <w:rPr>
+          <w:rFonts w:eastAsia="Times New Roman"/>
+        </w:rPr>
+        <w:t xml:space="preserve"> technique for </w:t>
+      </w:r>
+      <w:proofErr w:type="spellStart"/>
+      <w:r>
+        <w:rPr>
+          <w:rFonts w:eastAsia="Times New Roman"/>
+        </w:rPr>
+        <w:t>binarization</w:t>
+      </w:r>
+      <w:proofErr w:type="spellEnd"/>
+      <w:r>
+        <w:rPr>
+          <w:rFonts w:eastAsia="Times New Roman"/>
+        </w:rPr>
+        <w:t xml:space="preserve"> is used to segment out text from the background. Inversion, which swaps the colors of the text and background, can also improve the accuracy of OCR, especially in </w:t>
       </w:r>
       <w:r>
         <w:rPr>
@@ -2598,11 +2920,6 @@
             <w:id w:val="-615678140"/>
             <w:citation/>
           </w:sdtPr>
-          <w:sdtEndPr>
-            <w:rPr>
-              <w:rStyle w:val="Hyperlink"/>
-            </w:rPr>
-          </w:sdtEndPr>
           <w:sdtContent>
             <w:r>
               <w:rPr>
@@ -2703,7 +3020,15 @@
         <w:t>emphasizing resized</w:t>
       </w:r>
       <w:r>
-        <w:t xml:space="preserve"> images to maintain clear text, particularly for characters with a size of under 20 pixels, which are typically overlooked by OCR engines like Tesseract. Resizing images based on DPI resolution ensures that text is resized pro</w:t>
+        <w:t xml:space="preserve"> images to maintain clear text, particularly for characters with a size of under 20 pixels, which are typically overlooked by OCR engines like </w:t>
+      </w:r>
+      <w:proofErr w:type="spellStart"/>
+      <w:r>
+        <w:t>Tesseract</w:t>
+      </w:r>
+      <w:proofErr w:type="spellEnd"/>
+      <w:r>
+        <w:t>. Resizing images based on DPI resolution ensures that text is resized pro</w:t>
       </w:r>
       <w:r>
         <w:t>perly for OCR.</w:t>
@@ -2741,7 +3066,15 @@
         <w:t xml:space="preserve"> image</w:t>
       </w:r>
       <w:r>
-        <w:t xml:space="preserve"> resizing to maintain sharp text, particularly for text of a size smaller than 20 pixels, which is typically ignored by Tesseract and other OCR engines</w:t>
+        <w:t xml:space="preserve"> resizing to maintain sharp text, particularly for text of a size smaller than 20 pixels, which is typically ignored by </w:t>
+      </w:r>
+      <w:proofErr w:type="spellStart"/>
+      <w:r>
+        <w:t>Tesseract</w:t>
+      </w:r>
+      <w:proofErr w:type="spellEnd"/>
+      <w:r>
+        <w:t xml:space="preserve"> and other OCR engines</w:t>
       </w:r>
       <w:hyperlink w:anchor="Brisinello" w:history="1">
         <w:sdt>
@@ -2753,11 +3086,6 @@
             <w:id w:val="1522286643"/>
             <w:citation/>
           </w:sdtPr>
-          <w:sdtEndPr>
-            <w:rPr>
-              <w:rStyle w:val="Hyperlink"/>
-            </w:rPr>
-          </w:sdtEndPr>
           <w:sdtContent>
             <w:r>
               <w:rPr>
@@ -2899,11 +3227,6 @@
             <w:id w:val="1993439448"/>
             <w:citation/>
           </w:sdtPr>
-          <w:sdtEndPr>
-            <w:rPr>
-              <w:rStyle w:val="Hyperlink"/>
-            </w:rPr>
-          </w:sdtEndPr>
           <w:sdtContent>
             <w:r>
               <w:rPr>
@@ -3030,7 +3353,43 @@
           <w:spacing w:val="2"/>
           <w:shd w:val="clear" w:color="auto" w:fill="FFFFFF"/>
         </w:rPr>
-        <w:t>OCR engines like Tesseract. Tesseract employs a two-pass recognition </w:t>
+        <w:t xml:space="preserve">OCR engines like </w:t>
+      </w:r>
+      <w:proofErr w:type="spellStart"/>
+      <w:r>
+        <w:rPr>
+          <w:rStyle w:val="editortnoteditedlongjunnx"/>
+          <w:spacing w:val="2"/>
+          <w:shd w:val="clear" w:color="auto" w:fill="FFFFFF"/>
+        </w:rPr>
+        <w:t>Tesseract</w:t>
+      </w:r>
+      <w:proofErr w:type="spellEnd"/>
+      <w:r>
+        <w:rPr>
+          <w:rStyle w:val="editortnoteditedlongjunnx"/>
+          <w:spacing w:val="2"/>
+          <w:shd w:val="clear" w:color="auto" w:fill="FFFFFF"/>
+        </w:rPr>
+        <w:t xml:space="preserve">. </w:t>
+      </w:r>
+      <w:proofErr w:type="spellStart"/>
+      <w:r>
+        <w:rPr>
+          <w:rStyle w:val="editortnoteditedlongjunnx"/>
+          <w:spacing w:val="2"/>
+          <w:shd w:val="clear" w:color="auto" w:fill="FFFFFF"/>
+        </w:rPr>
+        <w:t>Tesseract</w:t>
+      </w:r>
+      <w:proofErr w:type="spellEnd"/>
+      <w:r>
+        <w:rPr>
+          <w:rStyle w:val="editortnoteditedlongjunnx"/>
+          <w:spacing w:val="2"/>
+          <w:shd w:val="clear" w:color="auto" w:fill="FFFFFF"/>
+        </w:rPr>
+        <w:t xml:space="preserve"> employs a two-pass recognition </w:t>
       </w:r>
       <w:r>
         <w:rPr>
@@ -3190,83 +3549,104 @@
           <w:spacing w:val="2"/>
           <w:shd w:val="clear" w:color="auto" w:fill="FFFFFF"/>
         </w:rPr>
-        <w:t xml:space="preserve"> an adaptive classifier </w:t>
-      </w:r>
-      <w:hyperlink w:anchor="Smith" w:history="1">
-        <w:sdt>
-          <w:sdtPr>
+        <w:t xml:space="preserve"> an adaptive </w:t>
+      </w:r>
+      <w:proofErr w:type="gramStart"/>
+      <w:r>
+        <w:rPr>
+          <w:rStyle w:val="editortnoteditedlongjunnx"/>
+          <w:spacing w:val="2"/>
+          <w:shd w:val="clear" w:color="auto" w:fill="FFFFFF"/>
+        </w:rPr>
+        <w:t xml:space="preserve">classifier </w:t>
+      </w:r>
+      <w:proofErr w:type="gramEnd"/>
+      <w:r>
+        <w:fldChar w:fldCharType="begin"/>
+      </w:r>
+      <w:r>
+        <w:instrText xml:space="preserve"> HYPERLINK \l "Smith" </w:instrText>
+      </w:r>
+      <w:r>
+        <w:fldChar w:fldCharType="separate"/>
+      </w:r>
+      <w:sdt>
+        <w:sdtPr>
+          <w:rPr>
+            <w:rStyle w:val="Hyperlink"/>
+            <w:color w:val="auto"/>
+            <w:spacing w:val="2"/>
+            <w:shd w:val="clear" w:color="auto" w:fill="FFFFFF"/>
+          </w:rPr>
+          <w:id w:val="1400091448"/>
+          <w:citation/>
+        </w:sdtPr>
+        <w:sdtContent>
+          <w:r>
             <w:rPr>
               <w:rStyle w:val="Hyperlink"/>
               <w:color w:val="auto"/>
               <w:spacing w:val="2"/>
               <w:shd w:val="clear" w:color="auto" w:fill="FFFFFF"/>
             </w:rPr>
-            <w:id w:val="1400091448"/>
-            <w:citation/>
-          </w:sdtPr>
-          <w:sdtEndPr>
+            <w:fldChar w:fldCharType="begin"/>
+          </w:r>
+          <w:r>
             <w:rPr>
               <w:rStyle w:val="Hyperlink"/>
+              <w:color w:val="auto"/>
+              <w:spacing w:val="2"/>
+              <w:shd w:val="clear" w:color="auto" w:fill="FFFFFF"/>
             </w:rPr>
-          </w:sdtEndPr>
-          <w:sdtContent>
-            <w:r>
-              <w:rPr>
-                <w:rStyle w:val="Hyperlink"/>
-                <w:color w:val="auto"/>
-                <w:spacing w:val="2"/>
-                <w:shd w:val="clear" w:color="auto" w:fill="FFFFFF"/>
-              </w:rPr>
-              <w:fldChar w:fldCharType="begin"/>
-            </w:r>
-            <w:r>
-              <w:rPr>
-                <w:rStyle w:val="Hyperlink"/>
-                <w:color w:val="auto"/>
-                <w:spacing w:val="2"/>
-                <w:shd w:val="clear" w:color="auto" w:fill="FFFFFF"/>
-              </w:rPr>
-              <w:instrText xml:space="preserve"> CITATION RSm07 \l 1033 </w:instrText>
-            </w:r>
-            <w:r>
-              <w:rPr>
-                <w:rStyle w:val="Hyperlink"/>
-                <w:color w:val="auto"/>
-                <w:spacing w:val="2"/>
-                <w:shd w:val="clear" w:color="auto" w:fill="FFFFFF"/>
-              </w:rPr>
-              <w:fldChar w:fldCharType="separate"/>
-            </w:r>
-            <w:r>
-              <w:rPr>
-                <w:rStyle w:val="Hyperlink"/>
-                <w:noProof/>
-                <w:color w:val="auto"/>
-                <w:spacing w:val="2"/>
-                <w:shd w:val="clear" w:color="auto" w:fill="FFFFFF"/>
-              </w:rPr>
-              <w:t xml:space="preserve"> </w:t>
-            </w:r>
-            <w:r>
-              <w:rPr>
-                <w:noProof/>
-                <w:spacing w:val="2"/>
-                <w:shd w:val="clear" w:color="auto" w:fill="FFFFFF"/>
-              </w:rPr>
-              <w:t>[3]</w:t>
-            </w:r>
-            <w:r>
-              <w:rPr>
-                <w:rStyle w:val="Hyperlink"/>
-                <w:color w:val="auto"/>
-                <w:spacing w:val="2"/>
-                <w:shd w:val="clear" w:color="auto" w:fill="FFFFFF"/>
-              </w:rPr>
-              <w:fldChar w:fldCharType="end"/>
-            </w:r>
-          </w:sdtContent>
-        </w:sdt>
-      </w:hyperlink>
+            <w:instrText xml:space="preserve"> CITATION RSm07 \l 1033 </w:instrText>
+          </w:r>
+          <w:r>
+            <w:rPr>
+              <w:rStyle w:val="Hyperlink"/>
+              <w:color w:val="auto"/>
+              <w:spacing w:val="2"/>
+              <w:shd w:val="clear" w:color="auto" w:fill="FFFFFF"/>
+            </w:rPr>
+            <w:fldChar w:fldCharType="separate"/>
+          </w:r>
+          <w:r>
+            <w:rPr>
+              <w:rStyle w:val="Hyperlink"/>
+              <w:noProof/>
+              <w:color w:val="auto"/>
+              <w:spacing w:val="2"/>
+              <w:shd w:val="clear" w:color="auto" w:fill="FFFFFF"/>
+            </w:rPr>
+            <w:t xml:space="preserve"> </w:t>
+          </w:r>
+          <w:r>
+            <w:rPr>
+              <w:noProof/>
+              <w:spacing w:val="2"/>
+              <w:shd w:val="clear" w:color="auto" w:fill="FFFFFF"/>
+            </w:rPr>
+            <w:t>[3]</w:t>
+          </w:r>
+          <w:r>
+            <w:rPr>
+              <w:rStyle w:val="Hyperlink"/>
+              <w:color w:val="auto"/>
+              <w:spacing w:val="2"/>
+              <w:shd w:val="clear" w:color="auto" w:fill="FFFFFF"/>
+            </w:rPr>
+            <w:fldChar w:fldCharType="end"/>
+          </w:r>
+        </w:sdtContent>
+      </w:sdt>
+      <w:r>
+        <w:rPr>
+          <w:rStyle w:val="Hyperlink"/>
+          <w:color w:val="auto"/>
+          <w:spacing w:val="2"/>
+          <w:shd w:val="clear" w:color="auto" w:fill="FFFFFF"/>
+        </w:rPr>
+        <w:fldChar w:fldCharType="end"/>
+      </w:r>
       <w:r>
         <w:rPr>
           <w:rStyle w:val="editortnoteditedlongjunnx"/>
@@ -3361,8 +3741,18 @@
           <w:spacing w:val="2"/>
           <w:shd w:val="clear" w:color="auto" w:fill="FFFFFF"/>
         </w:rPr>
-        <w:t xml:space="preserve"> and character connectivity </w:t>
-      </w:r>
+        <w:t xml:space="preserve"> and character </w:t>
+      </w:r>
+      <w:proofErr w:type="gramStart"/>
+      <w:r>
+        <w:rPr>
+          <w:rStyle w:val="editortnoteditedwurp8"/>
+          <w:spacing w:val="2"/>
+          <w:shd w:val="clear" w:color="auto" w:fill="FFFFFF"/>
+        </w:rPr>
+        <w:t xml:space="preserve">connectivity </w:t>
+      </w:r>
+      <w:proofErr w:type="gramEnd"/>
       <w:hyperlink w:anchor="Breuel" w:history="1">
         <w:sdt>
           <w:sdtPr>
@@ -3375,11 +3765,6 @@
             <w:id w:val="-35121269"/>
             <w:citation/>
           </w:sdtPr>
-          <w:sdtEndPr>
-            <w:rPr>
-              <w:rStyle w:val="Hyperlink"/>
-            </w:rPr>
-          </w:sdtEndPr>
           <w:sdtContent>
             <w:r>
               <w:rPr>
@@ -3881,7 +4266,21 @@
         <w:rPr>
           <w:rFonts w:eastAsia="Times New Roman"/>
         </w:rPr>
-        <w:t>The Canny edge detection algorithm is used to reduce background interference and highlight text outlines in order to improve OCR accuracy. This method works especially well for photos with a lot of noise or poor contrast. To increase contrast and legibility, the colours are inverted—that is, the background is switched—after edge detection. When working with light-colored text on a darker background, this inversion step is essential</w:t>
+        <w:t xml:space="preserve">The Canny edge detection algorithm is used to reduce background interference and highlight text outlines in order to improve OCR accuracy. This method works especially well for photos with a lot of noise or poor contrast. To increase contrast and legibility, the </w:t>
+      </w:r>
+      <w:proofErr w:type="spellStart"/>
+      <w:r>
+        <w:rPr>
+          <w:rFonts w:eastAsia="Times New Roman"/>
+        </w:rPr>
+        <w:t>colours</w:t>
+      </w:r>
+      <w:proofErr w:type="spellEnd"/>
+      <w:r>
+        <w:rPr>
+          <w:rFonts w:eastAsia="Times New Roman"/>
+        </w:rPr>
+        <w:t xml:space="preserve"> are inverted—that is, the background is switched—after edge detection. When working with light-colored text on a darker background, this inversion step is essential</w:t>
       </w:r>
       <w:r>
         <w:rPr>
@@ -3960,12 +4359,14 @@
         </w:rPr>
         <w:t xml:space="preserve"> edge detection to reduce noise and sharpen text boundaries. This works particularly well for photos with cluttered backgrounds or low contrast. The foreground and background </w:t>
       </w:r>
+      <w:proofErr w:type="spellStart"/>
       <w:r>
         <w:rPr>
           <w:rFonts w:eastAsia="Times New Roman"/>
         </w:rPr>
         <w:t>colours</w:t>
       </w:r>
+      <w:proofErr w:type="spellEnd"/>
       <w:r>
         <w:rPr>
           <w:rFonts w:eastAsia="Times New Roman"/>
@@ -4010,82 +4411,38 @@
           <w:bCs/>
           <w:i/>
         </w:rPr>
-        <w:t>and Binarization</w:t>
-      </w:r>
-      <w:r>
-        <w:rPr>
-          <w:rFonts w:eastAsia="Times New Roman"/>
-          <w:bCs/>
-        </w:rPr>
-        <w:t xml:space="preserve">: </w:t>
-      </w:r>
-      <w:r>
-        <w:rPr>
-          <w:rFonts w:eastAsia="Times New Roman"/>
-        </w:rPr>
-        <w:t>Binarization further isolates text by turning the image into black and white, while grayscale conversion streamlines the image by reducing it to a single channel. This combination reduces background artifact interference and improves text clarity, making it especially helpful for images with a lot of noise or uneven lighting.</w:t>
-      </w:r>
-    </w:p>
-    <w:p>
-      <w:pPr>
-        <w:spacing w:after="0"/>
-        <w:rPr>
-          <w:rFonts w:eastAsia="Times New Roman"/>
-        </w:rPr>
-      </w:pPr>
-    </w:p>
-    <w:p>
-      <w:pPr>
-        <w:spacing w:after="0"/>
-        <w:rPr>
-          <w:rFonts w:eastAsia="Times New Roman"/>
-        </w:rPr>
-      </w:pPr>
+        <w:t xml:space="preserve">and </w:t>
+      </w:r>
+      <w:proofErr w:type="spellStart"/>
       <w:r>
         <w:rPr>
           <w:rFonts w:eastAsia="Times New Roman"/>
           <w:bCs/>
           <w:i/>
         </w:rPr>
-        <w:t>Invert</w:t>
-      </w:r>
+        <w:t>Binarization</w:t>
+      </w:r>
+      <w:proofErr w:type="spellEnd"/>
       <w:r>
         <w:rPr>
           <w:rFonts w:eastAsia="Times New Roman"/>
-          <w:i/>
-        </w:rPr>
-        <w:t>:</w:t>
-      </w:r>
+          <w:bCs/>
+        </w:rPr>
+        <w:t xml:space="preserve">: </w:t>
+      </w:r>
+      <w:proofErr w:type="spellStart"/>
       <w:r>
         <w:rPr>
           <w:rFonts w:eastAsia="Times New Roman"/>
         </w:rPr>
-        <w:t xml:space="preserve"> </w:t>
-      </w:r>
+        <w:t>Binarization</w:t>
+      </w:r>
+      <w:proofErr w:type="spellEnd"/>
       <w:r>
         <w:rPr>
           <w:rFonts w:eastAsia="Times New Roman"/>
         </w:rPr>
-        <w:t xml:space="preserve">If text in an image is darker than the background, contrast is enhanced by applying inversion in this step independently. Here, for images with inverted text, like for photographs taken from shiny surfaces, this step proves to be very helpful. Inversion improves </w:t>
-      </w:r>
-      <w:r>
-        <w:rPr>
-          <w:rFonts w:eastAsia="Times New Roman"/>
-        </w:rPr>
-        <w:t xml:space="preserve">the </w:t>
-      </w:r>
-      <w:r>
-        <w:rPr>
-          <w:rFonts w:eastAsia="Times New Roman"/>
-        </w:rPr>
-        <w:t xml:space="preserve">readability of text </w:t>
-      </w:r>
-      <w:r>
-        <w:rPr>
-          <w:rFonts w:eastAsia="Times New Roman"/>
-        </w:rPr>
-        <w:lastRenderedPageBreak/>
-        <w:t>and aids character recognition by the OCR engine by reversing the foreground and background color.</w:t>
+        <w:t xml:space="preserve"> further isolates text by turning the image into black and white, while grayscale conversion streamlines the image by reducing it to a single channel. This combination reduces background artifact interference and improves text clarity, making it especially helpful for images with a lot of noise or uneven lighting.</w:t>
       </w:r>
     </w:p>
     <w:p>
@@ -4109,14 +4466,76 @@
           <w:bCs/>
           <w:i/>
         </w:rPr>
-        <w:t xml:space="preserve">HIS </w:t>
-      </w:r>
+        <w:t>Invert</w:t>
+      </w:r>
+      <w:r>
+        <w:rPr>
+          <w:rFonts w:eastAsia="Times New Roman"/>
+          <w:i/>
+        </w:rPr>
+        <w:t>:</w:t>
+      </w:r>
+      <w:r>
+        <w:rPr>
+          <w:rFonts w:eastAsia="Times New Roman"/>
+        </w:rPr>
+        <w:t xml:space="preserve"> </w:t>
+      </w:r>
+      <w:r>
+        <w:rPr>
+          <w:rFonts w:eastAsia="Times New Roman"/>
+        </w:rPr>
+        <w:t xml:space="preserve">If text in an image is darker than the background, contrast is enhanced by applying inversion in this step independently. Here, for images with inverted text, like for photographs taken from shiny surfaces, this step proves to be very helpful. Inversion improves </w:t>
+      </w:r>
+      <w:r>
+        <w:rPr>
+          <w:rFonts w:eastAsia="Times New Roman"/>
+        </w:rPr>
+        <w:t xml:space="preserve">the </w:t>
+      </w:r>
+      <w:r>
+        <w:rPr>
+          <w:rFonts w:eastAsia="Times New Roman"/>
+        </w:rPr>
+        <w:t xml:space="preserve">readability of text </w:t>
+      </w:r>
+      <w:r>
+        <w:rPr>
+          <w:rFonts w:eastAsia="Times New Roman"/>
+        </w:rPr>
+        <w:lastRenderedPageBreak/>
+        <w:t>and aids character recognition by the OCR engine by reversing the foreground and background color.</w:t>
+      </w:r>
+    </w:p>
+    <w:p>
+      <w:pPr>
+        <w:spacing w:after="0"/>
+        <w:rPr>
+          <w:rFonts w:eastAsia="Times New Roman"/>
+        </w:rPr>
+      </w:pPr>
+    </w:p>
+    <w:p>
+      <w:pPr>
+        <w:spacing w:after="0"/>
+        <w:rPr>
+          <w:rFonts w:eastAsia="Times New Roman"/>
+        </w:rPr>
+      </w:pPr>
       <w:r>
         <w:rPr>
           <w:rFonts w:eastAsia="Times New Roman"/>
           <w:bCs/>
           <w:i/>
         </w:rPr>
+        <w:t xml:space="preserve">HIS </w:t>
+      </w:r>
+      <w:r>
+        <w:rPr>
+          <w:rFonts w:eastAsia="Times New Roman"/>
+          <w:bCs/>
+          <w:i/>
+        </w:rPr>
         <w:t>Adjustment</w:t>
       </w:r>
       <w:r>
@@ -4263,7 +4682,23 @@
           <w:sz w:val="20"/>
           <w:szCs w:val="20"/>
         </w:rPr>
-        <w:t>After preprocessing, Tesseract OCR SDK applies optical character recognition. There are three primary steps for the OCR process: segmentation, confidence scoring, and character recognition.</w:t>
+        <w:t xml:space="preserve">After preprocessing, </w:t>
+      </w:r>
+      <w:proofErr w:type="spellStart"/>
+      <w:r>
+        <w:rPr>
+          <w:sz w:val="20"/>
+          <w:szCs w:val="20"/>
+        </w:rPr>
+        <w:t>Tesseract</w:t>
+      </w:r>
+      <w:proofErr w:type="spellEnd"/>
+      <w:r>
+        <w:rPr>
+          <w:sz w:val="20"/>
+          <w:szCs w:val="20"/>
+        </w:rPr>
+        <w:t xml:space="preserve"> OCR SDK applies optical character recognition. There are three primary steps for the OCR process: segmentation, confidence scoring, and character recognition.</w:t>
       </w:r>
       <w:r>
         <w:rPr>
@@ -4277,7 +4712,23 @@
           <w:sz w:val="20"/>
           <w:szCs w:val="20"/>
         </w:rPr>
-        <w:t>First, Tesseract separates the image into characters and words using pattern recognition algorithms. Detection of text regions and their separation from non-text material</w:t>
+        <w:t xml:space="preserve">First, </w:t>
+      </w:r>
+      <w:proofErr w:type="spellStart"/>
+      <w:r>
+        <w:rPr>
+          <w:sz w:val="20"/>
+          <w:szCs w:val="20"/>
+        </w:rPr>
+        <w:t>Tesseract</w:t>
+      </w:r>
+      <w:proofErr w:type="spellEnd"/>
+      <w:r>
+        <w:rPr>
+          <w:sz w:val="20"/>
+          <w:szCs w:val="20"/>
+        </w:rPr>
+        <w:t xml:space="preserve"> separates the image into characters and words using pattern recognition algorithms. Detection of text regions and their separation from non-text material</w:t>
       </w:r>
       <w:r>
         <w:rPr>
@@ -4305,7 +4756,39 @@
           <w:sz w:val="20"/>
           <w:szCs w:val="20"/>
         </w:rPr>
-        <w:t xml:space="preserve"> is the task of this step. Later, a language model is used to identify and translate each element of the text. Tesseract is flexible for multiple text recognition operations because it can recognize many languages and scripts. Lastly, each word that Tesseract recognizes gets a confidence measure that reflects the OCR engine's level of confidence in the accuracy of the text. The reliability of extracted text is approximated based on such confidence measures. </w:t>
+        <w:t xml:space="preserve"> is the task of this step. Later, a language model is used to identify and translate each element of the text. </w:t>
+      </w:r>
+      <w:proofErr w:type="spellStart"/>
+      <w:r>
+        <w:rPr>
+          <w:sz w:val="20"/>
+          <w:szCs w:val="20"/>
+        </w:rPr>
+        <w:t>Tesseract</w:t>
+      </w:r>
+      <w:proofErr w:type="spellEnd"/>
+      <w:r>
+        <w:rPr>
+          <w:sz w:val="20"/>
+          <w:szCs w:val="20"/>
+        </w:rPr>
+        <w:t xml:space="preserve"> is flexible for multiple text recognition operations because it can recognize many languages and scripts. Lastly, each word that </w:t>
+      </w:r>
+      <w:proofErr w:type="spellStart"/>
+      <w:r>
+        <w:rPr>
+          <w:sz w:val="20"/>
+          <w:szCs w:val="20"/>
+        </w:rPr>
+        <w:t>Tesseract</w:t>
+      </w:r>
+      <w:proofErr w:type="spellEnd"/>
+      <w:r>
+        <w:rPr>
+          <w:sz w:val="20"/>
+          <w:szCs w:val="20"/>
+        </w:rPr>
+        <w:t xml:space="preserve"> recognizes gets a confidence measure that reflects the OCR engine's level of confidence in the accuracy of the text. The reliability of extracted text is approximated based on such confidence measures. </w:t>
       </w:r>
     </w:p>
     <w:p>
@@ -4352,7 +4835,39 @@
           <w:sz w:val="20"/>
           <w:szCs w:val="20"/>
         </w:rPr>
-        <w:t>We used the text-embedding-ada-002 model from OpenAI, a cutting-edge transformer-based neural network, to assess the quality of the extracted text. This model transforms text into high-dimensional numerical representations called embeddings that capture the text's semantic meaning. By allowing precise comparisons between variou</w:t>
+        <w:t xml:space="preserve">We used the text-embedding-ada-002 model from </w:t>
+      </w:r>
+      <w:proofErr w:type="spellStart"/>
+      <w:r>
+        <w:rPr>
+          <w:sz w:val="20"/>
+          <w:szCs w:val="20"/>
+        </w:rPr>
+        <w:t>OpenAI</w:t>
+      </w:r>
+      <w:proofErr w:type="spellEnd"/>
+      <w:r>
+        <w:rPr>
+          <w:sz w:val="20"/>
+          <w:szCs w:val="20"/>
+        </w:rPr>
+        <w:t xml:space="preserve">, a cutting-edge transformer-based neural network, to assess the quality of the extracted text. This model transforms text into high-dimensional numerical representations called </w:t>
+      </w:r>
+      <w:proofErr w:type="spellStart"/>
+      <w:r>
+        <w:rPr>
+          <w:sz w:val="20"/>
+          <w:szCs w:val="20"/>
+        </w:rPr>
+        <w:t>embeddings</w:t>
+      </w:r>
+      <w:proofErr w:type="spellEnd"/>
+      <w:r>
+        <w:rPr>
+          <w:sz w:val="20"/>
+          <w:szCs w:val="20"/>
+        </w:rPr>
+        <w:t xml:space="preserve"> that capture the text's semantic meaning. By allowing precise comparisons between variou</w:t>
       </w:r>
       <w:r>
         <w:rPr>
@@ -4366,7 +4881,23 @@
           <w:sz w:val="20"/>
           <w:szCs w:val="20"/>
         </w:rPr>
-        <w:t>, these embeddings guarantee that the extracted text is both ac</w:t>
+        <w:t xml:space="preserve">, these </w:t>
+      </w:r>
+      <w:proofErr w:type="spellStart"/>
+      <w:r>
+        <w:rPr>
+          <w:sz w:val="20"/>
+          <w:szCs w:val="20"/>
+        </w:rPr>
+        <w:t>embeddings</w:t>
+      </w:r>
+      <w:proofErr w:type="spellEnd"/>
+      <w:r>
+        <w:rPr>
+          <w:sz w:val="20"/>
+          <w:szCs w:val="20"/>
+        </w:rPr>
+        <w:t xml:space="preserve"> guarantee that the extracted text is both ac</w:t>
       </w:r>
       <w:r>
         <w:rPr>
@@ -4387,7 +4918,23 @@
           <w:sz w:val="20"/>
           <w:szCs w:val="20"/>
         </w:rPr>
-        <w:t>The OpenAI API was accessed using the following configurations shown in Table 1.</w:t>
+        <w:t xml:space="preserve">The </w:t>
+      </w:r>
+      <w:proofErr w:type="spellStart"/>
+      <w:r>
+        <w:rPr>
+          <w:sz w:val="20"/>
+          <w:szCs w:val="20"/>
+        </w:rPr>
+        <w:t>OpenAI</w:t>
+      </w:r>
+      <w:proofErr w:type="spellEnd"/>
+      <w:r>
+        <w:rPr>
+          <w:sz w:val="20"/>
+          <w:szCs w:val="20"/>
+        </w:rPr>
+        <w:t xml:space="preserve"> API was accessed using the following configurations shown in Table 1.</w:t>
       </w:r>
       <w:r>
         <w:rPr>
@@ -4789,8 +5336,16 @@
               <w:rPr>
                 <w:rFonts w:eastAsia="Times New Roman"/>
               </w:rPr>
-              <w:t>application/json</w:t>
+              <w:t>application/</w:t>
             </w:r>
+            <w:proofErr w:type="spellStart"/>
+            <w:r>
+              <w:rPr>
+                <w:rFonts w:eastAsia="Times New Roman"/>
+              </w:rPr>
+              <w:t>json</w:t>
+            </w:r>
+            <w:proofErr w:type="spellEnd"/>
           </w:p>
         </w:tc>
       </w:tr>
@@ -4833,7 +5388,21 @@
         <w:rPr>
           <w:rFonts w:eastAsia="Times New Roman"/>
         </w:rPr>
-        <w:t>Each text segment extracted is run through the OpenAI model, which transforms the text into a dense vector representation. The cosine similarity metric is utilized to measure the similarity of the extracted text among different preprocessing approaches. The higher the similarity metric, the more semantically similar the OCR output is to the reference text, confirming the success of the preprocessing approach.</w:t>
+        <w:t xml:space="preserve">Each text segment extracted is run through the </w:t>
+      </w:r>
+      <w:proofErr w:type="spellStart"/>
+      <w:r>
+        <w:rPr>
+          <w:rFonts w:eastAsia="Times New Roman"/>
+        </w:rPr>
+        <w:t>OpenAI</w:t>
+      </w:r>
+      <w:proofErr w:type="spellEnd"/>
+      <w:r>
+        <w:rPr>
+          <w:rFonts w:eastAsia="Times New Roman"/>
+        </w:rPr>
+        <w:t xml:space="preserve"> model, which transforms the text into a dense vector representation. The cosine similarity metric is utilized to measure the similarity of the extracted text among different preprocessing approaches. The higher the similarity metric, the more semantically similar the OCR output is to the reference text, confirming the success of the preprocessing approach.</w:t>
       </w:r>
     </w:p>
     <w:p>
@@ -4980,7 +5549,7 @@
           <w:szCs w:val="16"/>
         </w:rPr>
       </w:pPr>
-      <w:bookmarkStart w:id="2" w:name="_Ref162578179"/>
+      <w:bookmarkStart w:id="3" w:name="_Ref162578179"/>
       <w:r>
         <w:rPr>
           <w:b w:val="0"/>
@@ -4990,7 +5559,7 @@
         </w:rPr>
         <w:t xml:space="preserve">       </w:t>
       </w:r>
-      <w:bookmarkEnd w:id="2"/>
+      <w:bookmarkEnd w:id="3"/>
     </w:p>
     <w:p>
       <w:pPr>
@@ -5212,12 +5781,14 @@
                 <w:rFonts w:eastAsia="Times New Roman"/>
               </w:rPr>
             </w:pPr>
+            <w:proofErr w:type="spellStart"/>
             <w:r>
               <w:rPr>
                 <w:rFonts w:eastAsia="Times New Roman"/>
               </w:rPr>
               <w:t>InputImage</w:t>
             </w:r>
+            <w:proofErr w:type="spellEnd"/>
           </w:p>
         </w:tc>
         <w:tc>
@@ -5279,12 +5850,14 @@
                 <w:rFonts w:eastAsia="Times New Roman"/>
               </w:rPr>
             </w:pPr>
+            <w:proofErr w:type="spellStart"/>
             <w:r>
               <w:rPr>
                 <w:rFonts w:eastAsia="Times New Roman"/>
               </w:rPr>
               <w:t>PreprocessingSettings.RotateAngles</w:t>
             </w:r>
+            <w:proofErr w:type="spellEnd"/>
           </w:p>
         </w:tc>
         <w:tc>
@@ -5346,12 +5919,14 @@
                 <w:rFonts w:eastAsia="Times New Roman"/>
               </w:rPr>
             </w:pPr>
+            <w:proofErr w:type="spellStart"/>
             <w:r>
               <w:rPr>
                 <w:rFonts w:eastAsia="Times New Roman"/>
               </w:rPr>
               <w:t>PreprocessingSettings.Thresholds</w:t>
             </w:r>
+            <w:proofErr w:type="spellEnd"/>
           </w:p>
         </w:tc>
         <w:tc>
@@ -5413,12 +5988,14 @@
                 <w:rFonts w:eastAsia="Times New Roman"/>
               </w:rPr>
             </w:pPr>
+            <w:proofErr w:type="spellStart"/>
             <w:r>
               <w:rPr>
                 <w:rFonts w:eastAsia="Times New Roman"/>
               </w:rPr>
               <w:t>PreprocessingSettings.TargetDPIs</w:t>
             </w:r>
+            <w:proofErr w:type="spellEnd"/>
           </w:p>
         </w:tc>
         <w:tc>
@@ -5480,12 +6057,14 @@
                 <w:rFonts w:eastAsia="Times New Roman"/>
               </w:rPr>
             </w:pPr>
+            <w:proofErr w:type="spellStart"/>
             <w:r>
               <w:rPr>
                 <w:rFonts w:eastAsia="Times New Roman"/>
               </w:rPr>
               <w:t>PreprocessingSettings.SatFactors</w:t>
             </w:r>
+            <w:proofErr w:type="spellEnd"/>
           </w:p>
         </w:tc>
         <w:tc>
@@ -5547,6 +6126,7 @@
                 <w:rFonts w:eastAsia="Times New Roman"/>
               </w:rPr>
             </w:pPr>
+            <w:proofErr w:type="spellStart"/>
             <w:r>
               <w:rPr>
                 <w:rFonts w:eastAsia="Times New Roman"/>
@@ -5554,6 +6134,7 @@
               <w:lastRenderedPageBreak/>
               <w:t>PreprocessingSettings.IntensityFactors</w:t>
             </w:r>
+            <w:proofErr w:type="spellEnd"/>
           </w:p>
         </w:tc>
         <w:tc>
@@ -5687,7 +6268,15 @@
         <w:t xml:space="preserve">        </w:t>
       </w:r>
       <w:r>
-        <w:t>The input image file, called image.jpg, acts as the base for all text extraction and preprocessing tasks.      Several preprocessing parameters are implemented to improve OCR accuracy. The preprocessing rotation angles are utilized in values spanning 90° to 180°, which ensures that skewed text is properly aligned for best OCR performance. Threshold values 50, 150, 200, and 250 are applied for image binarization in separating text from background. The image is resized as well</w:t>
+        <w:t xml:space="preserve">The input image file, called image.jpg, acts as the base for all text extraction and preprocessing tasks.      Several preprocessing parameters are implemented to improve OCR accuracy. The preprocessing rotation angles are utilized in values spanning 90° to 180°, which ensures that skewed text is properly aligned for best OCR performance. Threshold values 50, 150, 200, and 250 are applied for image </w:t>
+      </w:r>
+      <w:proofErr w:type="spellStart"/>
+      <w:r>
+        <w:t>binarization</w:t>
+      </w:r>
+      <w:proofErr w:type="spellEnd"/>
+      <w:r>
+        <w:t xml:space="preserve"> in separating text from background. The image is resized as well</w:t>
       </w:r>
       <w:r>
         <w:t>,</w:t>
@@ -7387,8 +7976,6 @@
       <w:pPr>
         <w:spacing w:after="0"/>
       </w:pPr>
-      <w:bookmarkStart w:id="3" w:name="_GoBack"/>
-      <w:bookmarkEnd w:id="3"/>
     </w:p>
     <w:p>
       <w:pPr>
@@ -9698,7 +10285,15 @@
         <w:t>The table in Figure 21</w:t>
       </w:r>
       <w:r>
-        <w:t xml:space="preserve"> presents a detailed comparison of the top methods as described in Implementation Section IV [D].   The grayscale_binarize_resized_200 method demonstrates the best overall performance, achieving a Mean Cosine Similarity of 0.9571, a Dictionary Accuracy of 0.3056, and a Mean Confidence Score of 0.8408. This suggests that converting the image to grayscale, binarizing, and resizing to 200 DPI yields the most accurate text extraction</w:t>
+        <w:t xml:space="preserve"> presents a detailed comparison of the top methods as described in Implementation Section IV [D].   The grayscale_binarize_resized_200 method demonstrates the best overall performance, achieving a Mean Cosine Similarity of 0.9571, a Dictionary Accuracy of 0.3056, and a Mean Confidence Score of 0.8408. This suggests that converting the image to grayscale, </w:t>
+      </w:r>
+      <w:proofErr w:type="spellStart"/>
+      <w:r>
+        <w:t>binarizing</w:t>
+      </w:r>
+      <w:proofErr w:type="spellEnd"/>
+      <w:r>
+        <w:t>, and resizing to 200 DPI yields the most accurate text extraction</w:t>
       </w:r>
       <w:r>
         <w:t xml:space="preserve"> for the </w:t>
@@ -10878,14 +11473,30 @@
           <w:sz w:val="20"/>
           <w:szCs w:val="20"/>
         </w:rPr>
-        <w:t xml:space="preserve"> improve OCR accuracy. HSI-based techniques are always excellent, having high similarity and accuracy, and the technique gra</w:t>
-      </w:r>
-      <w:r>
-        <w:rPr>
-          <w:sz w:val="20"/>
-          <w:szCs w:val="20"/>
-        </w:rPr>
-        <w:t>yscale_binarized shows the least</w:t>
+        <w:t xml:space="preserve"> improve OCR accuracy. HSI-based techniques are always excellent, having high similarity and accuracy, and the technique </w:t>
+      </w:r>
+      <w:proofErr w:type="spellStart"/>
+      <w:r>
+        <w:rPr>
+          <w:sz w:val="20"/>
+          <w:szCs w:val="20"/>
+        </w:rPr>
+        <w:t>gra</w:t>
+      </w:r>
+      <w:r>
+        <w:rPr>
+          <w:sz w:val="20"/>
+          <w:szCs w:val="20"/>
+        </w:rPr>
+        <w:t>yscale_binarized</w:t>
+      </w:r>
+      <w:proofErr w:type="spellEnd"/>
+      <w:r>
+        <w:rPr>
+          <w:sz w:val="20"/>
+          <w:szCs w:val="20"/>
+        </w:rPr>
+        <w:t xml:space="preserve"> shows the least</w:t>
       </w:r>
       <w:r>
         <w:rPr>
@@ -12150,10 +12761,18 @@
         <w:t>the functionality of the preprocessing and OCR components under various conditions. For the preprocessing techniques, tests cover cases such as image rotation, resizin</w:t>
       </w:r>
       <w:r>
-        <w:t>g, grayscale conversion, binariz</w:t>
-      </w:r>
-      <w:r>
-        <w:t xml:space="preserve">ation, and mirroring. </w:t>
+        <w:t xml:space="preserve">g, grayscale conversion, </w:t>
+      </w:r>
+      <w:proofErr w:type="spellStart"/>
+      <w:r>
+        <w:t>binariz</w:t>
+      </w:r>
+      <w:r>
+        <w:t>ation</w:t>
+      </w:r>
+      <w:proofErr w:type="spellEnd"/>
+      <w:r>
+        <w:t xml:space="preserve">, and mirroring. </w:t>
       </w:r>
       <w:r>
         <w:t xml:space="preserve"> Similarly, for the OCR and text similarity modules, tests take into account various text alignments, noise, and image resolutions. The tests ensure that each component is working as expected, producing correct and consistent results</w:t>
@@ -12196,10 +12815,10 @@
         </w:rPr>
         <w:lastRenderedPageBreak/>
         <w:drawing>
-          <wp:inline distT="0" distB="0" distL="0" distR="0" wp14:anchorId="6A202451" wp14:editId="38D89E05">
-            <wp:extent cx="3041015" cy="1475105"/>
+          <wp:inline distT="0" distB="0" distL="0" distR="0" wp14:anchorId="7252BB56" wp14:editId="5F82BB3F">
+            <wp:extent cx="3041015" cy="1356360"/>
             <wp:effectExtent l="0" t="0" r="6985" b="0"/>
-            <wp:docPr id="29" name="Picture 29"/>
+            <wp:docPr id="15" name="Picture 15"/>
             <wp:cNvGraphicFramePr>
               <a:graphicFrameLocks xmlns:a="http://schemas.openxmlformats.org/drawingml/2006/main" noChangeAspect="1"/>
             </wp:cNvGraphicFramePr>
@@ -12219,7 +12838,7 @@
                   <pic:spPr>
                     <a:xfrm>
                       <a:off x="0" y="0"/>
-                      <a:ext cx="3041015" cy="1475105"/>
+                      <a:ext cx="3041015" cy="1356360"/>
                     </a:xfrm>
                     <a:prstGeom prst="rect">
                       <a:avLst/>
@@ -12519,7 +13138,6 @@
           <w:docPartUnique/>
         </w:docPartObj>
       </w:sdtPr>
-      <w:sdtEndPr/>
       <w:sdtContent>
         <w:p>
           <w:pPr>
@@ -12537,7 +13155,6 @@
             <w:id w:val="-573587230"/>
             <w:bibliography/>
           </w:sdtPr>
-          <w:sdtEndPr/>
           <w:sdtContent>
             <w:p>
               <w:pPr>
@@ -12744,7 +13361,6 @@
                       <w:rPr>
                         <w:noProof/>
                       </w:rPr>
-                      <w:lastRenderedPageBreak/>
                       <w:t xml:space="preserve">[3] </w:t>
                     </w:r>
                   </w:p>
@@ -12787,7 +13403,16 @@
                         <w:iCs/>
                         <w:noProof/>
                       </w:rPr>
-                      <w:t>Ninth International Conference on Document Analysis and Recognition (ICDAR 2007)</w:t>
+                      <w:t xml:space="preserve">Ninth International Conference on Document </w:t>
+                    </w:r>
+                    <w:r>
+                      <w:rPr>
+                        <w:i/>
+                        <w:iCs/>
+                        <w:noProof/>
+                      </w:rPr>
+                      <w:lastRenderedPageBreak/>
+                      <w:t>Analysis and Recognition (ICDAR 2007)</w:t>
                     </w:r>
                     <w:r>
                       <w:rPr>
@@ -12819,6 +13444,7 @@
                       <w:rPr>
                         <w:noProof/>
                       </w:rPr>
+                      <w:lastRenderedPageBreak/>
                       <w:t xml:space="preserve">[4] </w:t>
                     </w:r>
                   </w:p>
@@ -13564,7 +14190,15 @@
             <w:jc w:val="center"/>
           </w:pPr>
           <w:r>
-            <w:t xml:space="preserve">Information Technology CourseModule    </w:t>
+            <w:t xml:space="preserve">Information Technology </w:t>
+          </w:r>
+          <w:proofErr w:type="spellStart"/>
+          <w:r>
+            <w:t>CourseModule</w:t>
+          </w:r>
+          <w:proofErr w:type="spellEnd"/>
+          <w:r>
+            <w:t xml:space="preserve">    </w:t>
           </w:r>
         </w:p>
         <w:p>
@@ -13583,8 +14217,29 @@
             <w:ind w:left="-868"/>
           </w:pPr>
           <w:r>
-            <w:t xml:space="preserve">                 by Damir Dobric / Andreas Pech</w:t>
+            <w:t xml:space="preserve">                 by </w:t>
           </w:r>
+          <w:proofErr w:type="spellStart"/>
+          <w:r>
+            <w:t>Damir</w:t>
+          </w:r>
+          <w:proofErr w:type="spellEnd"/>
+          <w:r>
+            <w:t xml:space="preserve"> </w:t>
+          </w:r>
+          <w:proofErr w:type="spellStart"/>
+          <w:r>
+            <w:t>Dobric</w:t>
+          </w:r>
+          <w:proofErr w:type="spellEnd"/>
+          <w:r>
+            <w:t xml:space="preserve"> / Andreas </w:t>
+          </w:r>
+          <w:proofErr w:type="spellStart"/>
+          <w:r>
+            <w:t>Pech</w:t>
+          </w:r>
+          <w:proofErr w:type="spellEnd"/>
         </w:p>
       </w:tc>
       <w:tc>
@@ -13747,8 +14402,29 @@
                   <w:pStyle w:val="Header"/>
                 </w:pPr>
                 <w:r>
-                  <w:t xml:space="preserve">                                   by Damir Dobric / Andreas Pech</w:t>
+                  <w:t xml:space="preserve">                                   by </w:t>
                 </w:r>
+                <w:proofErr w:type="spellStart"/>
+                <w:r>
+                  <w:t>Damir</w:t>
+                </w:r>
+                <w:proofErr w:type="spellEnd"/>
+                <w:r>
+                  <w:t xml:space="preserve"> </w:t>
+                </w:r>
+                <w:proofErr w:type="spellStart"/>
+                <w:r>
+                  <w:t>Dobric</w:t>
+                </w:r>
+                <w:proofErr w:type="spellEnd"/>
+                <w:r>
+                  <w:t xml:space="preserve"> / Andreas </w:t>
+                </w:r>
+                <w:proofErr w:type="spellStart"/>
+                <w:r>
+                  <w:t>Pech</w:t>
+                </w:r>
+                <w:proofErr w:type="spellEnd"/>
               </w:p>
               <w:p>
                 <w:pPr>
@@ -18673,7 +19349,7 @@
 </file>
 
 <file path=customXml/itemProps1.xml><?xml version="1.0" encoding="utf-8"?>
-<ds:datastoreItem xmlns:ds="http://schemas.openxmlformats.org/officeDocument/2006/customXml" ds:itemID="{6F229D3B-0129-4243-8B1C-A2EDB4A542A0}">
+<ds:datastoreItem xmlns:ds="http://schemas.openxmlformats.org/officeDocument/2006/customXml" ds:itemID="{2400ABC6-53D7-4623-B537-63EEBC6985FA}">
   <ds:schemaRefs>
     <ds:schemaRef ds:uri="http://schemas.openxmlformats.org/officeDocument/2006/bibliography"/>
   </ds:schemaRefs>

</xml_diff>

<commit_message>
Updated the Rotate image console output
</commit_message>
<xml_diff>
--- a/Documentation/Creating_Text_from_images_with_OCR_API_Team_TechRookies.docx
+++ b/Documentation/Creating_Text_from_images_with_OCR_API_Team_TechRookies.docx
@@ -512,8 +512,6 @@
         </w:rPr>
         <w:t xml:space="preserve"> passport documents</w:t>
       </w:r>
-      <w:bookmarkStart w:id="0" w:name="_GoBack"/>
-      <w:bookmarkEnd w:id="0"/>
       <w:r>
         <w:rPr>
           <w:b/>
@@ -804,8 +802,8 @@
           <w:szCs w:val="20"/>
         </w:rPr>
       </w:pPr>
-      <w:bookmarkStart w:id="1" w:name="_Hlk162008342"/>
-      <w:bookmarkStart w:id="2" w:name="_Hlk98197882"/>
+      <w:bookmarkStart w:id="0" w:name="_Hlk162008342"/>
+      <w:bookmarkStart w:id="1" w:name="_Hlk98197882"/>
       <w:r>
         <w:rPr>
           <w:sz w:val="20"/>
@@ -960,6 +958,11 @@
             <w:id w:val="-1283186571"/>
             <w:citation/>
           </w:sdtPr>
+          <w:sdtEndPr>
+            <w:rPr>
+              <w:rStyle w:val="Hyperlink"/>
+            </w:rPr>
+          </w:sdtEndPr>
           <w:sdtContent>
             <w:r>
               <w:rPr>
@@ -1193,6 +1196,11 @@
             <w:id w:val="-463279530"/>
             <w:citation/>
           </w:sdtPr>
+          <w:sdtEndPr>
+            <w:rPr>
+              <w:rStyle w:val="Hyperlink"/>
+            </w:rPr>
+          </w:sdtEndPr>
           <w:sdtContent>
             <w:r>
               <w:rPr>
@@ -1631,6 +1639,11 @@
             <w:id w:val="717933305"/>
             <w:citation/>
           </w:sdtPr>
+          <w:sdtEndPr>
+            <w:rPr>
+              <w:rStyle w:val="Hyperlink"/>
+            </w:rPr>
+          </w:sdtEndPr>
           <w:sdtContent>
             <w:r>
               <w:rPr>
@@ -1862,6 +1875,11 @@
             <w:id w:val="1885203096"/>
             <w:citation/>
           </w:sdtPr>
+          <w:sdtEndPr>
+            <w:rPr>
+              <w:rStyle w:val="Hyperlink"/>
+            </w:rPr>
+          </w:sdtEndPr>
           <w:sdtContent>
             <w:r>
               <w:rPr>
@@ -2030,6 +2048,11 @@
             <w:id w:val="-1163466326"/>
             <w:citation/>
           </w:sdtPr>
+          <w:sdtEndPr>
+            <w:rPr>
+              <w:rStyle w:val="Hyperlink"/>
+            </w:rPr>
+          </w:sdtEndPr>
           <w:sdtContent>
             <w:r>
               <w:rPr>
@@ -2106,8 +2129,8 @@
         </w:rPr>
       </w:pPr>
     </w:p>
+    <w:bookmarkEnd w:id="0"/>
     <w:bookmarkEnd w:id="1"/>
-    <w:bookmarkEnd w:id="2"/>
     <w:p>
       <w:pPr>
         <w:pStyle w:val="Heading1"/>
@@ -2191,6 +2214,11 @@
           <w:id w:val="-1246189320"/>
           <w:citation/>
         </w:sdtPr>
+        <w:sdtEndPr>
+          <w:rPr>
+            <w:rStyle w:val="Hyperlink"/>
+          </w:rPr>
+        </w:sdtEndPr>
         <w:sdtContent>
           <w:r>
             <w:rPr>
@@ -2288,6 +2316,11 @@
           <w:id w:val="1791248137"/>
           <w:citation/>
         </w:sdtPr>
+        <w:sdtEndPr>
+          <w:rPr>
+            <w:rStyle w:val="Hyperlink"/>
+          </w:rPr>
+        </w:sdtEndPr>
         <w:sdtContent>
           <w:r>
             <w:rPr>
@@ -2377,6 +2410,11 @@
           <w:id w:val="1014966346"/>
           <w:citation/>
         </w:sdtPr>
+        <w:sdtEndPr>
+          <w:rPr>
+            <w:rStyle w:val="Hyperlink"/>
+          </w:rPr>
+        </w:sdtEndPr>
         <w:sdtContent>
           <w:r>
             <w:rPr>
@@ -2537,6 +2575,11 @@
             <w:id w:val="1183480361"/>
             <w:citation/>
           </w:sdtPr>
+          <w:sdtEndPr>
+            <w:rPr>
+              <w:rStyle w:val="Hyperlink"/>
+            </w:rPr>
+          </w:sdtEndPr>
           <w:sdtContent>
             <w:r>
               <w:rPr>
@@ -2717,6 +2760,11 @@
             <w:id w:val="1067688460"/>
             <w:citation/>
           </w:sdtPr>
+          <w:sdtEndPr>
+            <w:rPr>
+              <w:rStyle w:val="Hyperlink"/>
+            </w:rPr>
+          </w:sdtEndPr>
           <w:sdtContent>
             <w:r>
               <w:rPr>
@@ -2920,6 +2968,11 @@
             <w:id w:val="-615678140"/>
             <w:citation/>
           </w:sdtPr>
+          <w:sdtEndPr>
+            <w:rPr>
+              <w:rStyle w:val="Hyperlink"/>
+            </w:rPr>
+          </w:sdtEndPr>
           <w:sdtContent>
             <w:r>
               <w:rPr>
@@ -3086,6 +3139,11 @@
             <w:id w:val="1522286643"/>
             <w:citation/>
           </w:sdtPr>
+          <w:sdtEndPr>
+            <w:rPr>
+              <w:rStyle w:val="Hyperlink"/>
+            </w:rPr>
+          </w:sdtEndPr>
           <w:sdtContent>
             <w:r>
               <w:rPr>
@@ -3227,6 +3285,11 @@
             <w:id w:val="1993439448"/>
             <w:citation/>
           </w:sdtPr>
+          <w:sdtEndPr>
+            <w:rPr>
+              <w:rStyle w:val="Hyperlink"/>
+            </w:rPr>
+          </w:sdtEndPr>
           <w:sdtContent>
             <w:r>
               <w:rPr>
@@ -3581,6 +3644,11 @@
           <w:id w:val="1400091448"/>
           <w:citation/>
         </w:sdtPr>
+        <w:sdtEndPr>
+          <w:rPr>
+            <w:rStyle w:val="Hyperlink"/>
+          </w:rPr>
+        </w:sdtEndPr>
         <w:sdtContent>
           <w:r>
             <w:rPr>
@@ -3765,6 +3833,11 @@
             <w:id w:val="-35121269"/>
             <w:citation/>
           </w:sdtPr>
+          <w:sdtEndPr>
+            <w:rPr>
+              <w:rStyle w:val="Hyperlink"/>
+            </w:rPr>
+          </w:sdtEndPr>
           <w:sdtContent>
             <w:r>
               <w:rPr>
@@ -5549,7 +5622,7 @@
           <w:szCs w:val="16"/>
         </w:rPr>
       </w:pPr>
-      <w:bookmarkStart w:id="3" w:name="_Ref162578179"/>
+      <w:bookmarkStart w:id="2" w:name="_Ref162578179"/>
       <w:r>
         <w:rPr>
           <w:b w:val="0"/>
@@ -5559,7 +5632,7 @@
         </w:rPr>
         <w:t xml:space="preserve">       </w:t>
       </w:r>
-      <w:bookmarkEnd w:id="3"/>
+      <w:bookmarkEnd w:id="2"/>
     </w:p>
     <w:p>
       <w:pPr>
@@ -7986,16 +8059,17 @@
         <w:spacing w:after="0"/>
         <w:jc w:val="center"/>
       </w:pPr>
+      <w:bookmarkStart w:id="3" w:name="_GoBack"/>
       <w:r>
         <w:rPr>
           <w:noProof/>
         </w:rPr>
         <w:lastRenderedPageBreak/>
         <w:drawing>
-          <wp:inline distT="0" distB="0" distL="0" distR="0" wp14:anchorId="3F7C6400" wp14:editId="22152ED1">
-            <wp:extent cx="3041015" cy="2275840"/>
-            <wp:effectExtent l="0" t="0" r="6985" b="0"/>
-            <wp:docPr id="30" name="Picture 30"/>
+          <wp:inline distT="0" distB="0" distL="0" distR="0" wp14:anchorId="3D01AEC8" wp14:editId="745184C1">
+            <wp:extent cx="2946441" cy="1482090"/>
+            <wp:effectExtent l="0" t="0" r="6350" b="3810"/>
+            <wp:docPr id="29" name="Picture 29" descr="C:\Users\Dell\AppData\Local\Packages\5319275A.WhatsAppDesktop_cv1g1gvanyjgm\TempState\1B32A022C52C0C6255C2A32E580BE34F\WhatsApp Image 2025-03-30 at 20.30.34_1d6769b9.jpg"/>
             <wp:cNvGraphicFramePr>
               <a:graphicFrameLocks xmlns:a="http://schemas.openxmlformats.org/drawingml/2006/main" noChangeAspect="1"/>
             </wp:cNvGraphicFramePr>
@@ -8003,23 +8077,39 @@
               <a:graphicData uri="http://schemas.openxmlformats.org/drawingml/2006/picture">
                 <pic:pic xmlns:pic="http://schemas.openxmlformats.org/drawingml/2006/picture">
                   <pic:nvPicPr>
-                    <pic:cNvPr id="1" name=""/>
-                    <pic:cNvPicPr/>
+                    <pic:cNvPr id="0" name="Picture 2" descr="C:\Users\Dell\AppData\Local\Packages\5319275A.WhatsAppDesktop_cv1g1gvanyjgm\TempState\1B32A022C52C0C6255C2A32E580BE34F\WhatsApp Image 2025-03-30 at 20.30.34_1d6769b9.jpg"/>
+                    <pic:cNvPicPr>
+                      <a:picLocks noChangeAspect="1" noChangeArrowheads="1"/>
+                    </pic:cNvPicPr>
                   </pic:nvPicPr>
-                  <pic:blipFill>
-                    <a:blip r:embed="rId24"/>
-                    <a:stretch>
-                      <a:fillRect/>
-                    </a:stretch>
+                  <pic:blipFill rotWithShape="1">
+                    <a:blip r:embed="rId24" cstate="print">
+                      <a:extLst>
+                        <a:ext uri="{28A0092B-C50C-407E-A947-70E740481C1C}">
+                          <a14:useLocalDpi xmlns:a14="http://schemas.microsoft.com/office/drawing/2010/main" val="0"/>
+                        </a:ext>
+                      </a:extLst>
+                    </a:blip>
+                    <a:srcRect t="27211" r="46544"/>
+                    <a:stretch/>
                   </pic:blipFill>
-                  <pic:spPr>
+                  <pic:spPr bwMode="auto">
                     <a:xfrm>
                       <a:off x="0" y="0"/>
-                      <a:ext cx="3041015" cy="2275840"/>
+                      <a:ext cx="2974214" cy="1496060"/>
                     </a:xfrm>
                     <a:prstGeom prst="rect">
                       <a:avLst/>
                     </a:prstGeom>
+                    <a:noFill/>
+                    <a:ln>
+                      <a:noFill/>
+                    </a:ln>
+                    <a:extLst>
+                      <a:ext uri="{53640926-AAD7-44D8-BBD7-CCE9431645EC}">
+                        <a14:shadowObscured xmlns:a14="http://schemas.microsoft.com/office/drawing/2010/main"/>
+                      </a:ext>
+                    </a:extLst>
                   </pic:spPr>
                 </pic:pic>
               </a:graphicData>
@@ -8027,6 +8117,7 @@
           </wp:inline>
         </w:drawing>
       </w:r>
+      <w:bookmarkEnd w:id="3"/>
     </w:p>
     <w:p>
       <w:pPr>
@@ -8524,32 +8615,38 @@
         <w:t xml:space="preserve">top N=10 techniques are selected </w:t>
       </w:r>
       <w:r>
+        <w:t>as mentioned</w:t>
+      </w:r>
+      <w:r>
+        <w:t xml:space="preserve"> in Implementation Section IV [D]</w:t>
+      </w:r>
+      <w:r>
+        <w:t>.</w:t>
+      </w:r>
+      <w:r>
+        <w:rPr>
+          <w:rFonts w:eastAsia="Times New Roman"/>
+        </w:rPr>
+        <w:t xml:space="preserve"> The approach of grayscale_binarize_resized_100 is the most effective in terms of all characteristics</w:t>
+      </w:r>
+      <w:r>
+        <w:rPr>
+          <w:rFonts w:eastAsia="Times New Roman"/>
+        </w:rPr>
+        <w:t>,</w:t>
+      </w:r>
+      <w:r>
+        <w:rPr>
+          <w:rFonts w:eastAsia="Times New Roman"/>
+        </w:rPr>
+        <w:t xml:space="preserve"> with a Mean Cosine Similarity of 0.9295, a Dictionary Accuracy of 0.4884, and a Mean Confidence Score of 0.8391. This means </w:t>
+      </w:r>
+      <w:r>
+        <w:rPr>
+          <w:rFonts w:eastAsia="Times New Roman"/>
+        </w:rPr>
         <w:lastRenderedPageBreak/>
-        <w:t>as mentioned</w:t>
-      </w:r>
-      <w:r>
-        <w:t xml:space="preserve"> in Implementation Section IV [D]</w:t>
-      </w:r>
-      <w:r>
-        <w:t>.</w:t>
-      </w:r>
-      <w:r>
-        <w:rPr>
-          <w:rFonts w:eastAsia="Times New Roman"/>
-        </w:rPr>
-        <w:t xml:space="preserve"> The approach of grayscale_binarize_resized_100 is the most effective in terms of all characteristics</w:t>
-      </w:r>
-      <w:r>
-        <w:rPr>
-          <w:rFonts w:eastAsia="Times New Roman"/>
-        </w:rPr>
-        <w:t>,</w:t>
-      </w:r>
-      <w:r>
-        <w:rPr>
-          <w:rFonts w:eastAsia="Times New Roman"/>
-        </w:rPr>
-        <w:t xml:space="preserve"> with a Mean Cosine Similarity of 0.9295, a Dictionary Accuracy of 0.4884, and a Mean Confidence Score of 0.8391. This means grayscale_binarize_resizing_100 gives the most accurate text extraction results for this input.</w:t>
+        <w:t>grayscale_binarize_resizing_100 gives the most accurate text extraction results for this input.</w:t>
       </w:r>
     </w:p>
     <w:p>
@@ -8973,7 +9070,6 @@
         <w:rPr>
           <w:noProof/>
         </w:rPr>
-        <w:lastRenderedPageBreak/>
         <w:drawing>
           <wp:inline distT="0" distB="0" distL="0" distR="0" wp14:anchorId="408F4E84" wp14:editId="77E9E68D">
             <wp:extent cx="3047365" cy="1962938"/>
@@ -9509,7 +9605,6 @@
         <w:rPr>
           <w:noProof/>
         </w:rPr>
-        <w:lastRenderedPageBreak/>
         <w:drawing>
           <wp:inline distT="0" distB="0" distL="0" distR="0" wp14:anchorId="7D134F34" wp14:editId="42946425">
             <wp:extent cx="3041015" cy="1564005"/>
@@ -9653,6 +9748,7 @@
         <w:spacing w:after="0"/>
       </w:pPr>
       <w:r>
+        <w:lastRenderedPageBreak/>
         <w:t>T</w:t>
       </w:r>
       <w:r>
@@ -9963,7 +10059,6 @@
         <w:pStyle w:val="Heading2"/>
       </w:pPr>
       <w:r>
-        <w:lastRenderedPageBreak/>
         <w:t>Supermarket Bill</w:t>
       </w:r>
     </w:p>
@@ -10014,6 +10109,7 @@
         <w:rPr>
           <w:noProof/>
         </w:rPr>
+        <w:lastRenderedPageBreak/>
         <w:drawing>
           <wp:inline distT="0" distB="0" distL="0" distR="0" wp14:anchorId="576AE60D" wp14:editId="3B085AA3">
             <wp:extent cx="1116288" cy="1829416"/>
@@ -10465,11 +10561,14 @@
         <w:spacing w:after="0"/>
       </w:pPr>
       <w:r>
+        <w:t>The graph in Figure 22</w:t>
+      </w:r>
+      <w:r>
+        <w:t xml:space="preserve"> compares the top techniques against their Mean Cosine Similarity, Dictionary Accuracy, and Mean Confidence Score. The grayscale_binarize_resized_200 method has the highest Mean Cosine Similarity and Mean Confidence Score, </w:t>
+      </w:r>
+      <w:r>
         <w:lastRenderedPageBreak/>
-        <w:t>The graph in Figure 22</w:t>
-      </w:r>
-      <w:r>
-        <w:t xml:space="preserve"> compares the top techniques against their Mean Cosine Similarity, Dictionary Accuracy, and Mean Confidence Score. The grayscale_binarize_resized_200 method has the highest Mean Cosine Similarity and Mean Confidence Score, illustrating how well it performs for extracting text from bills.</w:t>
+        <w:t>illustrating how well it performs for extracting text from bills.</w:t>
       </w:r>
     </w:p>
     <w:p>
@@ -13138,6 +13237,7 @@
           <w:docPartUnique/>
         </w:docPartObj>
       </w:sdtPr>
+      <w:sdtEndPr/>
       <w:sdtContent>
         <w:p>
           <w:pPr>
@@ -13155,6 +13255,7 @@
             <w:id w:val="-573587230"/>
             <w:bibliography/>
           </w:sdtPr>
+          <w:sdtEndPr/>
           <w:sdtContent>
             <w:p>
               <w:pPr>
@@ -19349,7 +19450,7 @@
 </file>
 
 <file path=customXml/itemProps1.xml><?xml version="1.0" encoding="utf-8"?>
-<ds:datastoreItem xmlns:ds="http://schemas.openxmlformats.org/officeDocument/2006/customXml" ds:itemID="{2400ABC6-53D7-4623-B537-63EEBC6985FA}">
+<ds:datastoreItem xmlns:ds="http://schemas.openxmlformats.org/officeDocument/2006/customXml" ds:itemID="{C5D73383-59A0-489F-AD6A-36B4AC765889}">
   <ds:schemaRefs>
     <ds:schemaRef ds:uri="http://schemas.openxmlformats.org/officeDocument/2006/bibliography"/>
   </ds:schemaRefs>

</xml_diff>